<commit_message>
008_Consultar Livros (agora vai)
</commit_message>
<xml_diff>
--- a/Modelo de Caso de Uso (MCU)/Descrição/ECU_008_Consultar_Livros.docx
+++ b/Modelo de Caso de Uso (MCU)/Descrição/ECU_008_Consultar_Livros.docx
@@ -597,8 +597,6 @@
               </w:rPr>
               <w:t>Criação do Artefato</w:t>
             </w:r>
-            <w:bookmarkStart w:id="0" w:name="_GoBack"/>
-            <w:bookmarkEnd w:id="0"/>
           </w:p>
         </w:tc>
         <w:tc>
@@ -932,7 +930,7 @@
           <w:r>
             <w:fldChar w:fldCharType="separate"/>
           </w:r>
-          <w:hyperlink w:anchor="_Toc479060739" w:history="1">
+          <w:hyperlink w:anchor="_Toc479175221" w:history="1">
             <w:r>
               <w:rPr>
                 <w:rStyle w:val="Hyperlink"/>
@@ -975,7 +973,7 @@
                 <w:noProof/>
                 <w:webHidden/>
               </w:rPr>
-              <w:instrText xml:space="preserve"> PAGEREF _Toc479060739 \h </w:instrText>
+              <w:instrText xml:space="preserve"> PAGEREF _Toc479175221 \h </w:instrText>
             </w:r>
             <w:r>
               <w:rPr>
@@ -1020,7 +1018,7 @@
               <w:lang w:eastAsia="pt-BR"/>
             </w:rPr>
           </w:pPr>
-          <w:hyperlink w:anchor="_Toc479060740" w:history="1">
+          <w:hyperlink w:anchor="_Toc479175222" w:history="1">
             <w:r>
               <w:rPr>
                 <w:rStyle w:val="Hyperlink"/>
@@ -1063,7 +1061,7 @@
                 <w:noProof/>
                 <w:webHidden/>
               </w:rPr>
-              <w:instrText xml:space="preserve"> PAGEREF _Toc479060740 \h </w:instrText>
+              <w:instrText xml:space="preserve"> PAGEREF _Toc479175222 \h </w:instrText>
             </w:r>
             <w:r>
               <w:rPr>
@@ -1108,7 +1106,7 @@
               <w:lang w:eastAsia="pt-BR"/>
             </w:rPr>
           </w:pPr>
-          <w:hyperlink w:anchor="_Toc479060741" w:history="1">
+          <w:hyperlink w:anchor="_Toc479175223" w:history="1">
             <w:r>
               <w:rPr>
                 <w:rStyle w:val="Hyperlink"/>
@@ -1151,7 +1149,7 @@
                 <w:noProof/>
                 <w:webHidden/>
               </w:rPr>
-              <w:instrText xml:space="preserve"> PAGEREF _Toc479060741 \h </w:instrText>
+              <w:instrText xml:space="preserve"> PAGEREF _Toc479175223 \h </w:instrText>
             </w:r>
             <w:r>
               <w:rPr>
@@ -1196,7 +1194,7 @@
               <w:lang w:eastAsia="pt-BR"/>
             </w:rPr>
           </w:pPr>
-          <w:hyperlink w:anchor="_Toc479060742" w:history="1">
+          <w:hyperlink w:anchor="_Toc479175224" w:history="1">
             <w:r>
               <w:rPr>
                 <w:rStyle w:val="Hyperlink"/>
@@ -1239,7 +1237,7 @@
                 <w:noProof/>
                 <w:webHidden/>
               </w:rPr>
-              <w:instrText xml:space="preserve"> PAGEREF _Toc479060742 \h </w:instrText>
+              <w:instrText xml:space="preserve"> PAGEREF _Toc479175224 \h </w:instrText>
             </w:r>
             <w:r>
               <w:rPr>
@@ -1284,7 +1282,7 @@
               <w:lang w:eastAsia="pt-BR"/>
             </w:rPr>
           </w:pPr>
-          <w:hyperlink w:anchor="_Toc479060743" w:history="1">
+          <w:hyperlink w:anchor="_Toc479175225" w:history="1">
             <w:r>
               <w:rPr>
                 <w:rStyle w:val="Hyperlink"/>
@@ -1327,7 +1325,7 @@
                 <w:noProof/>
                 <w:webHidden/>
               </w:rPr>
-              <w:instrText xml:space="preserve"> PAGEREF _Toc479060743 \h </w:instrText>
+              <w:instrText xml:space="preserve"> PAGEREF _Toc479175225 \h </w:instrText>
             </w:r>
             <w:r>
               <w:rPr>
@@ -1372,7 +1370,7 @@
               <w:lang w:eastAsia="pt-BR"/>
             </w:rPr>
           </w:pPr>
-          <w:hyperlink w:anchor="_Toc479060744" w:history="1">
+          <w:hyperlink w:anchor="_Toc479175226" w:history="1">
             <w:r>
               <w:rPr>
                 <w:rStyle w:val="Hyperlink"/>
@@ -1415,7 +1413,7 @@
                 <w:noProof/>
                 <w:webHidden/>
               </w:rPr>
-              <w:instrText xml:space="preserve"> PAGEREF _Toc479060744 \h </w:instrText>
+              <w:instrText xml:space="preserve"> PAGEREF _Toc479175226 \h </w:instrText>
             </w:r>
             <w:r>
               <w:rPr>
@@ -1460,7 +1458,7 @@
               <w:lang w:eastAsia="pt-BR"/>
             </w:rPr>
           </w:pPr>
-          <w:hyperlink w:anchor="_Toc479060745" w:history="1">
+          <w:hyperlink w:anchor="_Toc479175227" w:history="1">
             <w:r>
               <w:rPr>
                 <w:rStyle w:val="Hyperlink"/>
@@ -1503,7 +1501,7 @@
                 <w:noProof/>
                 <w:webHidden/>
               </w:rPr>
-              <w:instrText xml:space="preserve"> PAGEREF _Toc479060745 \h </w:instrText>
+              <w:instrText xml:space="preserve"> PAGEREF _Toc479175227 \h </w:instrText>
             </w:r>
             <w:r>
               <w:rPr>
@@ -1523,7 +1521,78 @@
                 <w:noProof/>
                 <w:webHidden/>
               </w:rPr>
-              <w:t>4</w:t>
+              <w:t>5</w:t>
+            </w:r>
+            <w:r>
+              <w:rPr>
+                <w:noProof/>
+                <w:webHidden/>
+              </w:rPr>
+              <w:fldChar w:fldCharType="end"/>
+            </w:r>
+          </w:hyperlink>
+        </w:p>
+        <w:p>
+          <w:pPr>
+            <w:pStyle w:val="Sumrio3"/>
+            <w:tabs>
+              <w:tab w:val="right" w:leader="dot" w:pos="8494"/>
+            </w:tabs>
+            <w:rPr>
+              <w:rFonts w:asciiTheme="minorHAnsi" w:eastAsiaTheme="minorEastAsia" w:hAnsiTheme="minorHAnsi"/>
+              <w:noProof/>
+              <w:sz w:val="22"/>
+              <w:lang w:eastAsia="pt-BR"/>
+            </w:rPr>
+          </w:pPr>
+          <w:hyperlink w:anchor="_Toc479175228" w:history="1">
+            <w:r>
+              <w:rPr>
+                <w:rStyle w:val="Hyperlink"/>
+                <w:noProof/>
+              </w:rPr>
+              <w:t>E1. Livro não encontrado no acervo</w:t>
+            </w:r>
+            <w:r>
+              <w:rPr>
+                <w:noProof/>
+                <w:webHidden/>
+              </w:rPr>
+              <w:tab/>
+            </w:r>
+            <w:r>
+              <w:rPr>
+                <w:noProof/>
+                <w:webHidden/>
+              </w:rPr>
+              <w:fldChar w:fldCharType="begin"/>
+            </w:r>
+            <w:r>
+              <w:rPr>
+                <w:noProof/>
+                <w:webHidden/>
+              </w:rPr>
+              <w:instrText xml:space="preserve"> PAGEREF _Toc479175228 \h </w:instrText>
+            </w:r>
+            <w:r>
+              <w:rPr>
+                <w:noProof/>
+                <w:webHidden/>
+              </w:rPr>
+            </w:r>
+            <w:r>
+              <w:rPr>
+                <w:noProof/>
+                <w:webHidden/>
+              </w:rPr>
+              <w:fldChar w:fldCharType="separate"/>
+            </w:r>
+            <w:r>
+              <w:rPr>
+                <w:noProof/>
+                <w:webHidden/>
+              </w:rPr>
+              <w:t>5</w:t>
             </w:r>
             <w:r>
               <w:rPr>
@@ -1548,7 +1617,7 @@
               <w:lang w:eastAsia="pt-BR"/>
             </w:rPr>
           </w:pPr>
-          <w:hyperlink w:anchor="_Toc479060746" w:history="1">
+          <w:hyperlink w:anchor="_Toc479175229" w:history="1">
             <w:r>
               <w:rPr>
                 <w:rStyle w:val="Hyperlink"/>
@@ -1591,7 +1660,7 @@
                 <w:noProof/>
                 <w:webHidden/>
               </w:rPr>
-              <w:instrText xml:space="preserve"> PAGEREF _Toc479060746 \h </w:instrText>
+              <w:instrText xml:space="preserve"> PAGEREF _Toc479175229 \h </w:instrText>
             </w:r>
             <w:r>
               <w:rPr>
@@ -1611,7 +1680,7 @@
                 <w:noProof/>
                 <w:webHidden/>
               </w:rPr>
-              <w:t>4</w:t>
+              <w:t>5</w:t>
             </w:r>
             <w:r>
               <w:rPr>
@@ -1636,7 +1705,7 @@
               <w:lang w:eastAsia="pt-BR"/>
             </w:rPr>
           </w:pPr>
-          <w:hyperlink w:anchor="_Toc479060747" w:history="1">
+          <w:hyperlink w:anchor="_Toc479175230" w:history="1">
             <w:r>
               <w:rPr>
                 <w:rStyle w:val="Hyperlink"/>
@@ -1679,7 +1748,7 @@
                 <w:noProof/>
                 <w:webHidden/>
               </w:rPr>
-              <w:instrText xml:space="preserve"> PAGEREF _Toc479060747 \h </w:instrText>
+              <w:instrText xml:space="preserve"> PAGEREF _Toc479175230 \h </w:instrText>
             </w:r>
             <w:r>
               <w:rPr>
@@ -1699,7 +1768,7 @@
                 <w:noProof/>
                 <w:webHidden/>
               </w:rPr>
-              <w:t>4</w:t>
+              <w:t>5</w:t>
             </w:r>
             <w:r>
               <w:rPr>
@@ -1724,7 +1793,7 @@
               <w:lang w:eastAsia="pt-BR"/>
             </w:rPr>
           </w:pPr>
-          <w:hyperlink w:anchor="_Toc479060748" w:history="1">
+          <w:hyperlink w:anchor="_Toc479175231" w:history="1">
             <w:r>
               <w:rPr>
                 <w:rStyle w:val="Hyperlink"/>
@@ -1767,7 +1836,7 @@
                 <w:noProof/>
                 <w:webHidden/>
               </w:rPr>
-              <w:instrText xml:space="preserve"> PAGEREF _Toc479060748 \h </w:instrText>
+              <w:instrText xml:space="preserve"> PAGEREF _Toc479175231 \h </w:instrText>
             </w:r>
             <w:r>
               <w:rPr>
@@ -1787,7 +1856,7 @@
                 <w:noProof/>
                 <w:webHidden/>
               </w:rPr>
-              <w:t>4</w:t>
+              <w:t>5</w:t>
             </w:r>
             <w:r>
               <w:rPr>
@@ -1812,7 +1881,7 @@
               <w:lang w:eastAsia="pt-BR"/>
             </w:rPr>
           </w:pPr>
-          <w:hyperlink w:anchor="_Toc479060749" w:history="1">
+          <w:hyperlink w:anchor="_Toc479175232" w:history="1">
             <w:r>
               <w:rPr>
                 <w:rStyle w:val="Hyperlink"/>
@@ -1856,7 +1925,7 @@
                 <w:noProof/>
                 <w:webHidden/>
               </w:rPr>
-              <w:instrText xml:space="preserve"> PAGEREF _Toc479060749 \h </w:instrText>
+              <w:instrText xml:space="preserve"> PAGEREF _Toc479175232 \h </w:instrText>
             </w:r>
             <w:r>
               <w:rPr>
@@ -1876,7 +1945,7 @@
                 <w:noProof/>
                 <w:webHidden/>
               </w:rPr>
-              <w:t>4</w:t>
+              <w:t>5</w:t>
             </w:r>
             <w:r>
               <w:rPr>
@@ -2051,43 +2120,87 @@
       <w:pPr>
         <w:pStyle w:val="Ttulo1"/>
       </w:pPr>
-      <w:bookmarkStart w:id="1" w:name="_Toc479060739"/>
+      <w:bookmarkStart w:id="0" w:name="_Toc479175221"/>
       <w:r>
         <w:t>OBJETIVO</w:t>
       </w:r>
+      <w:bookmarkEnd w:id="0"/>
+    </w:p>
+    <w:p/>
+    <w:p>
+      <w:pPr>
+        <w:ind w:left="708"/>
+      </w:pPr>
+      <w:r>
+        <w:t>O objetivo deste caso de uso é descrever as operações disponíveis para se consultar livros, saber sua disponibilidade para empréstimo e possibilidade de reserva</w:t>
+      </w:r>
+      <w:r>
+        <w:t xml:space="preserve"> do mesmo.</w:t>
+      </w:r>
+    </w:p>
+    <w:p/>
+    <w:p>
+      <w:pPr>
+        <w:pStyle w:val="Ttulo1"/>
+      </w:pPr>
+      <w:bookmarkStart w:id="1" w:name="_Toc479175222"/>
+      <w:r>
+        <w:t>ATORES</w:t>
+      </w:r>
       <w:bookmarkEnd w:id="1"/>
     </w:p>
     <w:p/>
     <w:p>
       <w:pPr>
+        <w:pStyle w:val="PargrafodaLista"/>
+        <w:numPr>
+          <w:ilvl w:val="0"/>
+          <w:numId w:val="13"/>
+        </w:numPr>
+        <w:rPr>
+          <w:b/>
+        </w:rPr>
+      </w:pPr>
+      <w:r>
+        <w:rPr>
+          <w:b/>
+        </w:rPr>
+        <w:t>Aluno</w:t>
+      </w:r>
+    </w:p>
+    <w:p/>
+    <w:p>
+      <w:pPr>
         <w:pStyle w:val="Ttulo1"/>
       </w:pPr>
-      <w:bookmarkStart w:id="2" w:name="_Toc479060740"/>
-      <w:r>
-        <w:t>ATORES</w:t>
+      <w:bookmarkStart w:id="2" w:name="_Toc479175223"/>
+      <w:r>
+        <w:t>PRÉ-CONDIÇÕES</w:t>
       </w:r>
       <w:bookmarkEnd w:id="2"/>
     </w:p>
-    <w:p/>
+    <w:p>
+      <w:pPr>
+        <w:ind w:left="708"/>
+      </w:pPr>
+      <w:r>
+        <w:t>N.A</w:t>
+      </w:r>
+    </w:p>
+    <w:p>
+      <w:pPr>
+        <w:ind w:left="708"/>
+      </w:pPr>
+    </w:p>
     <w:p>
       <w:pPr>
         <w:pStyle w:val="Ttulo1"/>
       </w:pPr>
-      <w:bookmarkStart w:id="3" w:name="_Toc479060741"/>
-      <w:r>
-        <w:t>PRÉ-CONDIÇÕES</w:t>
+      <w:bookmarkStart w:id="3" w:name="_Toc479175224"/>
+      <w:r>
+        <w:t>FLUXO DE EVENTOS</w:t>
       </w:r>
       <w:bookmarkEnd w:id="3"/>
-    </w:p>
-    <w:p>
-      <w:pPr>
-        <w:pStyle w:val="Ttulo1"/>
-      </w:pPr>
-      <w:bookmarkStart w:id="4" w:name="_Toc479060742"/>
-      <w:r>
-        <w:t>FLUXO DE EVENTOS</w:t>
-      </w:r>
-      <w:bookmarkEnd w:id="4"/>
     </w:p>
     <w:p/>
     <w:p>
@@ -2098,16 +2211,179 @@
           <w:numId w:val="2"/>
         </w:numPr>
       </w:pPr>
-      <w:bookmarkStart w:id="5" w:name="_Toc479060743"/>
+      <w:bookmarkStart w:id="4" w:name="_Toc479175225"/>
       <w:r>
         <w:t>FLUXO PRINCIPAL</w:t>
       </w:r>
+      <w:bookmarkEnd w:id="4"/>
+      <w:r>
+        <w:t xml:space="preserve"> </w:t>
+      </w:r>
+    </w:p>
+    <w:p/>
+    <w:p>
+      <w:pPr>
+        <w:pStyle w:val="PargrafodaLista"/>
+        <w:numPr>
+          <w:ilvl w:val="0"/>
+          <w:numId w:val="14"/>
+        </w:numPr>
+        <w:rPr>
+          <w:szCs w:val="24"/>
+        </w:rPr>
+      </w:pPr>
+      <w:r>
+        <w:rPr>
+          <w:szCs w:val="24"/>
+        </w:rPr>
+        <w:t>O ator acessa a opção Consultar Livros;</w:t>
+      </w:r>
+    </w:p>
+    <w:p>
+      <w:pPr>
+        <w:pStyle w:val="PargrafodaLista"/>
+        <w:numPr>
+          <w:ilvl w:val="0"/>
+          <w:numId w:val="14"/>
+        </w:numPr>
+        <w:rPr>
+          <w:szCs w:val="24"/>
+        </w:rPr>
+      </w:pPr>
+      <w:r>
+        <w:rPr>
+          <w:szCs w:val="24"/>
+        </w:rPr>
+        <w:t>O sistema apresenta o formulário com os filtros;</w:t>
+      </w:r>
+    </w:p>
+    <w:p>
+      <w:pPr>
+        <w:pStyle w:val="PargrafodaLista"/>
+        <w:numPr>
+          <w:ilvl w:val="0"/>
+          <w:numId w:val="14"/>
+        </w:numPr>
+        <w:rPr>
+          <w:szCs w:val="24"/>
+        </w:rPr>
+      </w:pPr>
+      <w:r>
+        <w:rPr>
+          <w:szCs w:val="24"/>
+        </w:rPr>
+        <w:t>O ator preenche os filtros desejados e aciona a opção consultar;</w:t>
+      </w:r>
+    </w:p>
+    <w:p>
+      <w:pPr>
+        <w:pStyle w:val="PargrafodaLista"/>
+        <w:numPr>
+          <w:ilvl w:val="0"/>
+          <w:numId w:val="14"/>
+        </w:numPr>
+        <w:rPr>
+          <w:szCs w:val="24"/>
+        </w:rPr>
+      </w:pPr>
+      <w:r>
+        <w:rPr>
+          <w:szCs w:val="24"/>
+        </w:rPr>
+        <w:t>O sistema apresenta o resultado da consulta, com a existência e a quantidade de exemplares disponíveis;</w:t>
+      </w:r>
+    </w:p>
+    <w:p>
+      <w:pPr>
+        <w:pStyle w:val="PargrafodaLista"/>
+        <w:numPr>
+          <w:ilvl w:val="0"/>
+          <w:numId w:val="14"/>
+        </w:numPr>
+        <w:rPr>
+          <w:szCs w:val="24"/>
+        </w:rPr>
+      </w:pPr>
+      <w:r>
+        <w:rPr>
+          <w:szCs w:val="24"/>
+        </w:rPr>
+        <w:t>O sistema apresenta as opções Sair e Solicitar Empréstimo [</w:t>
+      </w:r>
+      <w:r>
+        <w:rPr>
+          <w:b/>
+          <w:szCs w:val="24"/>
+        </w:rPr>
+        <w:t xml:space="preserve">ECU_010] </w:t>
+      </w:r>
+      <w:r>
+        <w:rPr>
+          <w:szCs w:val="24"/>
+        </w:rPr>
+        <w:t>ou Realizar Reserva</w:t>
+      </w:r>
+      <w:r>
+        <w:rPr>
+          <w:b/>
+          <w:szCs w:val="24"/>
+        </w:rPr>
+        <w:t xml:space="preserve">[ECU_009] </w:t>
+      </w:r>
+      <w:r>
+        <w:rPr>
+          <w:szCs w:val="24"/>
+        </w:rPr>
+        <w:t>(caso não possua nenhum exemplar disponível);</w:t>
+      </w:r>
+    </w:p>
+    <w:p>
+      <w:pPr>
+        <w:pStyle w:val="PargrafodaLista"/>
+        <w:numPr>
+          <w:ilvl w:val="0"/>
+          <w:numId w:val="14"/>
+        </w:numPr>
+        <w:rPr>
+          <w:szCs w:val="24"/>
+        </w:rPr>
+      </w:pPr>
+      <w:r>
+        <w:rPr>
+          <w:szCs w:val="24"/>
+        </w:rPr>
+        <w:t>O Ator seleciona a opção desejada;</w:t>
+      </w:r>
+    </w:p>
+    <w:p>
+      <w:pPr>
+        <w:pStyle w:val="PargrafodaLista"/>
+        <w:numPr>
+          <w:ilvl w:val="0"/>
+          <w:numId w:val="14"/>
+        </w:numPr>
+        <w:rPr>
+          <w:szCs w:val="24"/>
+        </w:rPr>
+      </w:pPr>
+      <w:r>
+        <w:rPr>
+          <w:szCs w:val="24"/>
+        </w:rPr>
+        <w:t>Esse fluxo é encerrado.</w:t>
+      </w:r>
+    </w:p>
+    <w:p>
+      <w:pPr>
+        <w:rPr>
+          <w:szCs w:val="24"/>
+        </w:rPr>
+      </w:pPr>
+    </w:p>
+    <w:p>
+      <w:bookmarkStart w:id="5" w:name="_GoBack"/>
       <w:bookmarkEnd w:id="5"/>
-      <w:r>
-        <w:t xml:space="preserve"> </w:t>
-      </w:r>
-    </w:p>
-    <w:p/>
+    </w:p>
     <w:p>
       <w:pPr>
         <w:pStyle w:val="Ttulo2"/>
@@ -2116,7 +2392,7 @@
           <w:numId w:val="2"/>
         </w:numPr>
       </w:pPr>
-      <w:bookmarkStart w:id="6" w:name="_Toc479060744"/>
+      <w:bookmarkStart w:id="6" w:name="_Toc479175226"/>
       <w:r>
         <w:t>FLUXO ALTERNATIVO</w:t>
       </w:r>
@@ -2137,8 +2413,9 @@
           <w:numId w:val="2"/>
         </w:numPr>
       </w:pPr>
-      <w:bookmarkStart w:id="7" w:name="_Toc479060745"/>
-      <w:r>
+      <w:bookmarkStart w:id="7" w:name="_Toc479175227"/>
+      <w:r>
+        <w:lastRenderedPageBreak/>
         <w:t>FLUXO DE EXCEÇÃO</w:t>
       </w:r>
       <w:bookmarkEnd w:id="7"/>
@@ -2146,52 +2423,551 @@
     <w:p>
       <w:pPr>
         <w:pStyle w:val="Ttulo3"/>
-      </w:pPr>
+        <w:ind w:left="708"/>
+      </w:pPr>
+      <w:bookmarkStart w:id="8" w:name="_Toc479175228"/>
+      <w:r>
+        <w:t>E1. Livro não encontrado no acervo</w:t>
+      </w:r>
+      <w:bookmarkEnd w:id="8"/>
+    </w:p>
+    <w:p>
+      <w:pPr>
+        <w:pStyle w:val="PargrafodaLista"/>
+        <w:numPr>
+          <w:ilvl w:val="0"/>
+          <w:numId w:val="15"/>
+        </w:numPr>
+      </w:pPr>
+      <w:r>
+        <w:t>O sistema verifica que nenhum livro foi encontrado atendendo os filtros selecionados na busca.</w:t>
+      </w:r>
+    </w:p>
+    <w:p>
+      <w:pPr>
+        <w:pStyle w:val="PargrafodaLista"/>
+        <w:numPr>
+          <w:ilvl w:val="0"/>
+          <w:numId w:val="15"/>
+        </w:numPr>
+      </w:pPr>
+      <w:r>
+        <w:t xml:space="preserve">O sistema exibe a mensagem </w:t>
+      </w:r>
+      <w:r>
+        <w:rPr>
+          <w:b/>
+        </w:rPr>
+        <w:t>MSG14</w:t>
+      </w:r>
+      <w:r>
+        <w:rPr>
+          <w:b/>
+        </w:rPr>
+        <w:t xml:space="preserve"> </w:t>
+      </w:r>
+      <w:r>
+        <w:t>e retorna novamente para a consulta.</w:t>
+      </w:r>
+    </w:p>
+    <w:p>
+      <w:r>
+        <w:tab/>
+      </w:r>
+      <w:r>
+        <w:tab/>
+      </w:r>
     </w:p>
     <w:p>
       <w:pPr>
         <w:pStyle w:val="Ttulo1"/>
       </w:pPr>
-      <w:bookmarkStart w:id="8" w:name="_Toc479060746"/>
+      <w:bookmarkStart w:id="9" w:name="_Toc479175229"/>
       <w:r>
         <w:t>PÓS-CONDIÇÕES</w:t>
       </w:r>
-      <w:bookmarkEnd w:id="8"/>
+      <w:bookmarkEnd w:id="9"/>
+    </w:p>
+    <w:p/>
+    <w:p>
+      <w:pPr>
+        <w:pStyle w:val="PargrafodaLista"/>
+        <w:numPr>
+          <w:ilvl w:val="0"/>
+          <w:numId w:val="16"/>
+        </w:numPr>
+      </w:pPr>
+      <w:r>
+        <w:t>Após verificado a condição de disponibilidade do livro, o sistema libara a opção &lt;&lt;Sair&gt;&gt;, &lt;&lt;</w:t>
+      </w:r>
+      <w:r>
+        <w:rPr>
+          <w:szCs w:val="24"/>
+        </w:rPr>
+        <w:t>Solicitar Empréstimo</w:t>
+      </w:r>
+      <w:r>
+        <w:rPr>
+          <w:szCs w:val="24"/>
+        </w:rPr>
+        <w:t>&gt;&gt; ou &lt;&lt;Realizar Reserva&gt;&gt; se não encontrar nenhum exemplar disponível.</w:t>
+      </w:r>
+    </w:p>
+    <w:p>
+      <w:pPr>
+        <w:pStyle w:val="PargrafodaLista"/>
+        <w:ind w:left="1068"/>
+      </w:pPr>
     </w:p>
     <w:p>
       <w:pPr>
         <w:pStyle w:val="Ttulo1"/>
       </w:pPr>
-      <w:bookmarkStart w:id="9" w:name="_Toc479060747"/>
+      <w:bookmarkStart w:id="10" w:name="_Toc479064725"/>
+      <w:bookmarkStart w:id="11" w:name="_Toc479068347"/>
       <w:r>
         <w:t>PONTOS DE INCLUSÃO</w:t>
       </w:r>
-      <w:bookmarkEnd w:id="9"/>
+      <w:bookmarkEnd w:id="10"/>
+      <w:bookmarkEnd w:id="11"/>
+    </w:p>
+    <w:p>
+      <w:pPr>
+        <w:ind w:firstLine="708"/>
+        <w:rPr>
+          <w:rFonts w:cs="Arial"/>
+          <w:lang w:eastAsia="ar-SA"/>
+        </w:rPr>
+      </w:pPr>
+      <w:r>
+        <w:rPr>
+          <w:rFonts w:cs="Arial"/>
+          <w:lang w:eastAsia="ar-SA"/>
+        </w:rPr>
+        <w:t>Não se aplica.</w:t>
+      </w:r>
     </w:p>
     <w:p>
       <w:pPr>
         <w:pStyle w:val="Ttulo1"/>
       </w:pPr>
-      <w:bookmarkStart w:id="10" w:name="_Toc479060748"/>
+      <w:bookmarkStart w:id="12" w:name="_Toc479064726"/>
+      <w:bookmarkStart w:id="13" w:name="_Toc479068348"/>
       <w:r>
         <w:t>PONTOS DE EXTENSÃO</w:t>
       </w:r>
-      <w:bookmarkEnd w:id="10"/>
+      <w:bookmarkEnd w:id="12"/>
+      <w:bookmarkEnd w:id="13"/>
+    </w:p>
+    <w:p>
+      <w:pPr>
+        <w:rPr>
+          <w:rFonts w:cs="Arial"/>
+          <w:lang w:eastAsia="ar-SA"/>
+        </w:rPr>
+      </w:pPr>
+      <w:r>
+        <w:rPr>
+          <w:rFonts w:cs="Arial"/>
+          <w:lang w:eastAsia="ar-SA"/>
+        </w:rPr>
+        <w:t xml:space="preserve">           </w:t>
+      </w:r>
+      <w:r>
+        <w:rPr>
+          <w:rFonts w:cs="Arial"/>
+          <w:lang w:eastAsia="ar-SA"/>
+        </w:rPr>
+        <w:t>Não se aplica.</w:t>
+      </w:r>
     </w:p>
     <w:p>
       <w:pPr>
         <w:pStyle w:val="Ttulo1"/>
       </w:pPr>
-      <w:bookmarkStart w:id="11" w:name="_Toc479060749"/>
+      <w:bookmarkStart w:id="14" w:name="_Toc479064727"/>
+      <w:bookmarkStart w:id="15" w:name="_Toc479068349"/>
       <w:r>
         <w:rPr>
           <w:lang w:eastAsia="ar-SA"/>
         </w:rPr>
         <w:t>REFERÊNCIAS</w:t>
       </w:r>
-      <w:bookmarkEnd w:id="11"/>
-    </w:p>
-    <w:p/>
+      <w:bookmarkEnd w:id="14"/>
+      <w:bookmarkEnd w:id="15"/>
+    </w:p>
+    <w:p>
+      <w:pPr>
+        <w:pStyle w:val="ISO9000Corpo"/>
+        <w:numPr>
+          <w:ilvl w:val="0"/>
+          <w:numId w:val="12"/>
+        </w:numPr>
+        <w:tabs>
+          <w:tab w:val="left" w:pos="1089"/>
+        </w:tabs>
+        <w:spacing w:before="240" w:after="0"/>
+        <w:rPr>
+          <w:b/>
+          <w:i/>
+          <w:iCs/>
+          <w:noProof w:val="0"/>
+          <w:color w:val="000000"/>
+        </w:rPr>
+      </w:pPr>
+      <w:bookmarkStart w:id="16" w:name="_Ref255379771"/>
+      <w:r>
+        <w:rPr>
+          <w:b/>
+          <w:i/>
+          <w:iCs/>
+          <w:noProof w:val="0"/>
+        </w:rPr>
+        <w:t>Descrição</w:t>
+      </w:r>
+      <w:r>
+        <w:rPr>
+          <w:b/>
+          <w:i/>
+          <w:iCs/>
+          <w:noProof w:val="0"/>
+          <w:color w:val="000000"/>
+        </w:rPr>
+        <w:t xml:space="preserve"> de Interface do Caso de Uso</w:t>
+      </w:r>
+      <w:bookmarkEnd w:id="16"/>
+    </w:p>
+    <w:p>
+      <w:pPr>
+        <w:pStyle w:val="Corpodetexto"/>
+        <w:spacing w:before="60" w:after="60"/>
+        <w:ind w:left="964"/>
+        <w:jc w:val="both"/>
+        <w:rPr>
+          <w:rFonts w:cs="Arial"/>
+          <w:iCs/>
+          <w:color w:val="000000"/>
+        </w:rPr>
+      </w:pPr>
+      <w:r>
+        <w:rPr>
+          <w:rFonts w:cs="Arial"/>
+          <w:iCs/>
+          <w:color w:val="000000"/>
+        </w:rPr>
+        <w:t>Documento de Descrição de Interface de Caso de Uso:</w:t>
+      </w:r>
+    </w:p>
+    <w:p>
+      <w:pPr>
+        <w:pStyle w:val="Corpodetexto"/>
+        <w:spacing w:before="60" w:after="60"/>
+        <w:ind w:left="964"/>
+        <w:jc w:val="both"/>
+        <w:rPr>
+          <w:rFonts w:cs="Arial"/>
+          <w:iCs/>
+          <w:color w:val="000000"/>
+        </w:rPr>
+      </w:pPr>
+      <w:r>
+        <w:rPr>
+          <w:rFonts w:cs="Arial"/>
+          <w:iCs/>
+          <w:color w:val="000000"/>
+        </w:rPr>
+        <w:t>“</w:t>
+      </w:r>
+      <w:r>
+        <w:rPr>
+          <w:color w:val="000000"/>
+        </w:rPr>
+        <w:t>DI_002_Manter_Livros</w:t>
+      </w:r>
+      <w:r>
+        <w:t>.doc</w:t>
+      </w:r>
+      <w:r>
+        <w:t>x</w:t>
+      </w:r>
+      <w:r>
+        <w:rPr>
+          <w:rFonts w:cs="Arial"/>
+          <w:iCs/>
+          <w:color w:val="000000"/>
+        </w:rPr>
+        <w:t>”, define todos os campos e opções de acesso ao aplicativo.</w:t>
+      </w:r>
+    </w:p>
+    <w:p>
+      <w:pPr>
+        <w:pStyle w:val="ISO9000Corpo"/>
+        <w:numPr>
+          <w:ilvl w:val="0"/>
+          <w:numId w:val="12"/>
+        </w:numPr>
+        <w:tabs>
+          <w:tab w:val="left" w:pos="1089"/>
+        </w:tabs>
+        <w:spacing w:before="240" w:after="0"/>
+        <w:rPr>
+          <w:b/>
+          <w:i/>
+          <w:iCs/>
+          <w:noProof w:val="0"/>
+          <w:color w:val="000000"/>
+        </w:rPr>
+      </w:pPr>
+      <w:bookmarkStart w:id="17" w:name="_Ref255385119"/>
+      <w:r>
+        <w:rPr>
+          <w:b/>
+          <w:i/>
+          <w:iCs/>
+          <w:noProof w:val="0"/>
+        </w:rPr>
+        <w:t>Mensagens</w:t>
+      </w:r>
+      <w:bookmarkEnd w:id="17"/>
+    </w:p>
+    <w:p>
+      <w:pPr>
+        <w:pStyle w:val="Corpodetexto"/>
+        <w:spacing w:before="60" w:after="60"/>
+        <w:ind w:left="964"/>
+        <w:jc w:val="both"/>
+        <w:rPr>
+          <w:rFonts w:cs="Arial"/>
+          <w:iCs/>
+          <w:color w:val="000000"/>
+        </w:rPr>
+      </w:pPr>
+      <w:r>
+        <w:rPr>
+          <w:rFonts w:cs="Arial"/>
+          <w:iCs/>
+          <w:color w:val="000000"/>
+        </w:rPr>
+        <w:t>Documento de Mensagens “SGB_Mensagens.docx”</w:t>
+      </w:r>
+      <w:r>
+        <w:rPr>
+          <w:rFonts w:cs="Arial"/>
+          <w:iCs/>
+          <w:color w:val="000000"/>
+        </w:rPr>
+        <w:t>, define todas as mensagens de interface que devem ser apresentadas aos usuários do sistema.</w:t>
+      </w:r>
+    </w:p>
+    <w:p>
+      <w:pPr>
+        <w:pStyle w:val="ISO9000Corpo"/>
+        <w:numPr>
+          <w:ilvl w:val="0"/>
+          <w:numId w:val="12"/>
+        </w:numPr>
+        <w:tabs>
+          <w:tab w:val="left" w:pos="1089"/>
+        </w:tabs>
+        <w:spacing w:before="240" w:after="0"/>
+        <w:rPr>
+          <w:b/>
+          <w:i/>
+          <w:iCs/>
+          <w:noProof w:val="0"/>
+          <w:color w:val="000000"/>
+        </w:rPr>
+      </w:pPr>
+      <w:r>
+        <w:rPr>
+          <w:b/>
+          <w:i/>
+          <w:iCs/>
+          <w:noProof w:val="0"/>
+        </w:rPr>
+        <w:t>Glossário</w:t>
+      </w:r>
+    </w:p>
+    <w:p>
+      <w:pPr>
+        <w:pStyle w:val="Corpodetexto"/>
+        <w:spacing w:before="60" w:after="60"/>
+        <w:ind w:left="964"/>
+        <w:jc w:val="both"/>
+        <w:rPr>
+          <w:rFonts w:cs="Arial"/>
+          <w:iCs/>
+          <w:color w:val="000000"/>
+        </w:rPr>
+      </w:pPr>
+      <w:r>
+        <w:rPr>
+          <w:rFonts w:cs="Arial"/>
+          <w:iCs/>
+          <w:color w:val="000000"/>
+        </w:rPr>
+        <w:t xml:space="preserve">Documento de Glossário </w:t>
+      </w:r>
+      <w:r>
+        <w:rPr>
+          <w:rFonts w:cs="Arial"/>
+          <w:iCs/>
+          <w:color w:val="000000"/>
+        </w:rPr>
+        <w:t>“SGB_</w:t>
+      </w:r>
+      <w:r>
+        <w:rPr>
+          <w:rFonts w:cs="Arial"/>
+          <w:iCs/>
+          <w:color w:val="000000"/>
+        </w:rPr>
+        <w:t>Glossário.doc</w:t>
+      </w:r>
+      <w:r>
+        <w:rPr>
+          <w:rFonts w:cs="Arial"/>
+          <w:iCs/>
+          <w:color w:val="000000"/>
+        </w:rPr>
+        <w:t>x</w:t>
+      </w:r>
+      <w:r>
+        <w:rPr>
+          <w:rFonts w:cs="Arial"/>
+          <w:iCs/>
+          <w:color w:val="000000"/>
+        </w:rPr>
+        <w:t>”, define todos os termos desconhecidos.</w:t>
+      </w:r>
+    </w:p>
+    <w:p>
+      <w:pPr>
+        <w:pStyle w:val="ISO9000Corpo"/>
+        <w:numPr>
+          <w:ilvl w:val="0"/>
+          <w:numId w:val="12"/>
+        </w:numPr>
+        <w:tabs>
+          <w:tab w:val="left" w:pos="1089"/>
+        </w:tabs>
+        <w:spacing w:before="240" w:after="0"/>
+        <w:rPr>
+          <w:b/>
+          <w:i/>
+          <w:iCs/>
+          <w:noProof w:val="0"/>
+          <w:color w:val="000000"/>
+        </w:rPr>
+      </w:pPr>
+      <w:r>
+        <w:rPr>
+          <w:b/>
+          <w:i/>
+          <w:iCs/>
+          <w:noProof w:val="0"/>
+          <w:color w:val="000000"/>
+        </w:rPr>
+        <w:t xml:space="preserve">Regra </w:t>
+      </w:r>
+      <w:r>
+        <w:rPr>
+          <w:b/>
+          <w:i/>
+          <w:iCs/>
+          <w:noProof w:val="0"/>
+        </w:rPr>
+        <w:t>de</w:t>
+      </w:r>
+      <w:r>
+        <w:rPr>
+          <w:b/>
+          <w:i/>
+          <w:iCs/>
+          <w:noProof w:val="0"/>
+          <w:color w:val="000000"/>
+        </w:rPr>
+        <w:t xml:space="preserve"> Negocio</w:t>
+      </w:r>
+    </w:p>
+    <w:p>
+      <w:pPr>
+        <w:pStyle w:val="Corpodetexto"/>
+        <w:spacing w:before="60" w:after="60"/>
+        <w:ind w:left="964"/>
+        <w:jc w:val="both"/>
+        <w:rPr>
+          <w:rFonts w:cs="Arial"/>
+          <w:iCs/>
+          <w:color w:val="000000"/>
+        </w:rPr>
+      </w:pPr>
+      <w:r>
+        <w:rPr>
+          <w:rFonts w:cs="Arial"/>
+          <w:iCs/>
+          <w:color w:val="000000"/>
+        </w:rPr>
+        <w:t xml:space="preserve">Documento de Regra de </w:t>
+      </w:r>
+      <w:proofErr w:type="spellStart"/>
+      <w:r>
+        <w:rPr>
+          <w:rFonts w:cs="Arial"/>
+          <w:iCs/>
+          <w:color w:val="000000"/>
+        </w:rPr>
+        <w:t>Negocio</w:t>
+      </w:r>
+      <w:proofErr w:type="spellEnd"/>
+      <w:r>
+        <w:rPr>
+          <w:rFonts w:cs="Arial"/>
+          <w:iCs/>
+          <w:color w:val="000000"/>
+        </w:rPr>
+        <w:t>:</w:t>
+      </w:r>
+    </w:p>
+    <w:p>
+      <w:pPr>
+        <w:pStyle w:val="Corpodetexto"/>
+        <w:spacing w:before="60" w:after="60"/>
+        <w:ind w:left="964"/>
+        <w:jc w:val="both"/>
+        <w:rPr>
+          <w:rFonts w:cs="Arial"/>
+          <w:iCs/>
+          <w:color w:val="000000"/>
+        </w:rPr>
+      </w:pPr>
+      <w:r>
+        <w:rPr>
+          <w:rFonts w:cs="Arial"/>
+          <w:iCs/>
+          <w:color w:val="000000"/>
+        </w:rPr>
+        <w:t>“</w:t>
+      </w:r>
+      <w:r>
+        <w:t>SGB_Regras_de_Negocio.docx</w:t>
+      </w:r>
+      <w:r>
+        <w:rPr>
+          <w:rFonts w:cs="Arial"/>
+          <w:iCs/>
+          <w:color w:val="000000"/>
+        </w:rPr>
+        <w:t>”, define todas as regras de negócio associadas ao aplicativo.</w:t>
+      </w:r>
+    </w:p>
+    <w:p>
+      <w:pPr>
+        <w:rPr>
+          <w:u w:val="single"/>
+        </w:rPr>
+      </w:pPr>
+    </w:p>
     <w:p>
       <w:pPr>
         <w:ind w:left="708"/>
@@ -2835,6 +3611,95 @@
     </w:lvl>
   </w:abstractNum>
   <w:abstractNum w:abstractNumId="3" w15:restartNumberingAfterBreak="0">
+    <w:nsid w:val="164763C4"/>
+    <w:multiLevelType w:val="hybridMultilevel"/>
+    <w:tmpl w:val="A9F25A32"/>
+    <w:lvl w:ilvl="0" w:tplc="DE1EC492">
+      <w:start w:val="1"/>
+      <w:numFmt w:val="decimal"/>
+      <w:lvlText w:val="%1."/>
+      <w:lvlJc w:val="left"/>
+      <w:pPr>
+        <w:ind w:left="1068" w:hanging="360"/>
+      </w:pPr>
+      <w:rPr>
+        <w:rFonts w:hint="default"/>
+      </w:rPr>
+    </w:lvl>
+    <w:lvl w:ilvl="1" w:tplc="04160019" w:tentative="1">
+      <w:start w:val="1"/>
+      <w:numFmt w:val="lowerLetter"/>
+      <w:lvlText w:val="%2."/>
+      <w:lvlJc w:val="left"/>
+      <w:pPr>
+        <w:ind w:left="1788" w:hanging="360"/>
+      </w:pPr>
+    </w:lvl>
+    <w:lvl w:ilvl="2" w:tplc="0416001B" w:tentative="1">
+      <w:start w:val="1"/>
+      <w:numFmt w:val="lowerRoman"/>
+      <w:lvlText w:val="%3."/>
+      <w:lvlJc w:val="right"/>
+      <w:pPr>
+        <w:ind w:left="2508" w:hanging="180"/>
+      </w:pPr>
+    </w:lvl>
+    <w:lvl w:ilvl="3" w:tplc="0416000F" w:tentative="1">
+      <w:start w:val="1"/>
+      <w:numFmt w:val="decimal"/>
+      <w:lvlText w:val="%4."/>
+      <w:lvlJc w:val="left"/>
+      <w:pPr>
+        <w:ind w:left="3228" w:hanging="360"/>
+      </w:pPr>
+    </w:lvl>
+    <w:lvl w:ilvl="4" w:tplc="04160019" w:tentative="1">
+      <w:start w:val="1"/>
+      <w:numFmt w:val="lowerLetter"/>
+      <w:lvlText w:val="%5."/>
+      <w:lvlJc w:val="left"/>
+      <w:pPr>
+        <w:ind w:left="3948" w:hanging="360"/>
+      </w:pPr>
+    </w:lvl>
+    <w:lvl w:ilvl="5" w:tplc="0416001B" w:tentative="1">
+      <w:start w:val="1"/>
+      <w:numFmt w:val="lowerRoman"/>
+      <w:lvlText w:val="%6."/>
+      <w:lvlJc w:val="right"/>
+      <w:pPr>
+        <w:ind w:left="4668" w:hanging="180"/>
+      </w:pPr>
+    </w:lvl>
+    <w:lvl w:ilvl="6" w:tplc="0416000F" w:tentative="1">
+      <w:start w:val="1"/>
+      <w:numFmt w:val="decimal"/>
+      <w:lvlText w:val="%7."/>
+      <w:lvlJc w:val="left"/>
+      <w:pPr>
+        <w:ind w:left="5388" w:hanging="360"/>
+      </w:pPr>
+    </w:lvl>
+    <w:lvl w:ilvl="7" w:tplc="04160019" w:tentative="1">
+      <w:start w:val="1"/>
+      <w:numFmt w:val="lowerLetter"/>
+      <w:lvlText w:val="%8."/>
+      <w:lvlJc w:val="left"/>
+      <w:pPr>
+        <w:ind w:left="6108" w:hanging="360"/>
+      </w:pPr>
+    </w:lvl>
+    <w:lvl w:ilvl="8" w:tplc="0416001B" w:tentative="1">
+      <w:start w:val="1"/>
+      <w:numFmt w:val="lowerRoman"/>
+      <w:lvlText w:val="%9."/>
+      <w:lvlJc w:val="right"/>
+      <w:pPr>
+        <w:ind w:left="6828" w:hanging="180"/>
+      </w:pPr>
+    </w:lvl>
+  </w:abstractNum>
+  <w:abstractNum w:abstractNumId="4" w15:restartNumberingAfterBreak="0">
     <w:nsid w:val="1A9C7714"/>
     <w:multiLevelType w:val="hybridMultilevel"/>
     <w:tmpl w:val="690C66EC"/>
@@ -2962,7 +3827,7 @@
       </w:pPr>
     </w:lvl>
   </w:abstractNum>
-  <w:abstractNum w:abstractNumId="4" w15:restartNumberingAfterBreak="0">
+  <w:abstractNum w:abstractNumId="5" w15:restartNumberingAfterBreak="0">
     <w:nsid w:val="22AD0156"/>
     <w:multiLevelType w:val="multilevel"/>
     <w:tmpl w:val="16948E8E"/>
@@ -3084,7 +3949,7 @@
       </w:rPr>
     </w:lvl>
   </w:abstractNum>
-  <w:abstractNum w:abstractNumId="5" w15:restartNumberingAfterBreak="0">
+  <w:abstractNum w:abstractNumId="6" w15:restartNumberingAfterBreak="0">
     <w:nsid w:val="233B3450"/>
     <w:multiLevelType w:val="hybridMultilevel"/>
     <w:tmpl w:val="81BECC54"/>
@@ -3173,7 +4038,7 @@
       </w:pPr>
     </w:lvl>
   </w:abstractNum>
-  <w:abstractNum w:abstractNumId="6" w15:restartNumberingAfterBreak="0">
+  <w:abstractNum w:abstractNumId="7" w15:restartNumberingAfterBreak="0">
     <w:nsid w:val="29C2350C"/>
     <w:multiLevelType w:val="hybridMultilevel"/>
     <w:tmpl w:val="8ED4BEF0"/>
@@ -3262,7 +4127,96 @@
       </w:pPr>
     </w:lvl>
   </w:abstractNum>
-  <w:abstractNum w:abstractNumId="7" w15:restartNumberingAfterBreak="0">
+  <w:abstractNum w:abstractNumId="8" w15:restartNumberingAfterBreak="0">
+    <w:nsid w:val="33B26E7E"/>
+    <w:multiLevelType w:val="hybridMultilevel"/>
+    <w:tmpl w:val="2CE0E636"/>
+    <w:lvl w:ilvl="0" w:tplc="62F4A972">
+      <w:start w:val="1"/>
+      <w:numFmt w:val="decimal"/>
+      <w:lvlText w:val="%1."/>
+      <w:lvlJc w:val="left"/>
+      <w:pPr>
+        <w:ind w:left="1770" w:hanging="360"/>
+      </w:pPr>
+      <w:rPr>
+        <w:rFonts w:hint="default"/>
+      </w:rPr>
+    </w:lvl>
+    <w:lvl w:ilvl="1" w:tplc="04160019" w:tentative="1">
+      <w:start w:val="1"/>
+      <w:numFmt w:val="lowerLetter"/>
+      <w:lvlText w:val="%2."/>
+      <w:lvlJc w:val="left"/>
+      <w:pPr>
+        <w:ind w:left="2490" w:hanging="360"/>
+      </w:pPr>
+    </w:lvl>
+    <w:lvl w:ilvl="2" w:tplc="0416001B" w:tentative="1">
+      <w:start w:val="1"/>
+      <w:numFmt w:val="lowerRoman"/>
+      <w:lvlText w:val="%3."/>
+      <w:lvlJc w:val="right"/>
+      <w:pPr>
+        <w:ind w:left="3210" w:hanging="180"/>
+      </w:pPr>
+    </w:lvl>
+    <w:lvl w:ilvl="3" w:tplc="0416000F" w:tentative="1">
+      <w:start w:val="1"/>
+      <w:numFmt w:val="decimal"/>
+      <w:lvlText w:val="%4."/>
+      <w:lvlJc w:val="left"/>
+      <w:pPr>
+        <w:ind w:left="3930" w:hanging="360"/>
+      </w:pPr>
+    </w:lvl>
+    <w:lvl w:ilvl="4" w:tplc="04160019" w:tentative="1">
+      <w:start w:val="1"/>
+      <w:numFmt w:val="lowerLetter"/>
+      <w:lvlText w:val="%5."/>
+      <w:lvlJc w:val="left"/>
+      <w:pPr>
+        <w:ind w:left="4650" w:hanging="360"/>
+      </w:pPr>
+    </w:lvl>
+    <w:lvl w:ilvl="5" w:tplc="0416001B" w:tentative="1">
+      <w:start w:val="1"/>
+      <w:numFmt w:val="lowerRoman"/>
+      <w:lvlText w:val="%6."/>
+      <w:lvlJc w:val="right"/>
+      <w:pPr>
+        <w:ind w:left="5370" w:hanging="180"/>
+      </w:pPr>
+    </w:lvl>
+    <w:lvl w:ilvl="6" w:tplc="0416000F" w:tentative="1">
+      <w:start w:val="1"/>
+      <w:numFmt w:val="decimal"/>
+      <w:lvlText w:val="%7."/>
+      <w:lvlJc w:val="left"/>
+      <w:pPr>
+        <w:ind w:left="6090" w:hanging="360"/>
+      </w:pPr>
+    </w:lvl>
+    <w:lvl w:ilvl="7" w:tplc="04160019" w:tentative="1">
+      <w:start w:val="1"/>
+      <w:numFmt w:val="lowerLetter"/>
+      <w:lvlText w:val="%8."/>
+      <w:lvlJc w:val="left"/>
+      <w:pPr>
+        <w:ind w:left="6810" w:hanging="360"/>
+      </w:pPr>
+    </w:lvl>
+    <w:lvl w:ilvl="8" w:tplc="0416001B" w:tentative="1">
+      <w:start w:val="1"/>
+      <w:numFmt w:val="lowerRoman"/>
+      <w:lvlText w:val="%9."/>
+      <w:lvlJc w:val="right"/>
+      <w:pPr>
+        <w:ind w:left="7530" w:hanging="180"/>
+      </w:pPr>
+    </w:lvl>
+  </w:abstractNum>
+  <w:abstractNum w:abstractNumId="9" w15:restartNumberingAfterBreak="0">
     <w:nsid w:val="3FED394E"/>
     <w:multiLevelType w:val="hybridMultilevel"/>
     <w:tmpl w:val="2410FDC8"/>
@@ -3351,7 +4305,93 @@
       </w:pPr>
     </w:lvl>
   </w:abstractNum>
-  <w:abstractNum w:abstractNumId="8" w15:restartNumberingAfterBreak="0">
+  <w:abstractNum w:abstractNumId="10" w15:restartNumberingAfterBreak="0">
+    <w:nsid w:val="4287067B"/>
+    <w:multiLevelType w:val="hybridMultilevel"/>
+    <w:tmpl w:val="9DE62C74"/>
+    <w:lvl w:ilvl="0" w:tplc="0416000F">
+      <w:start w:val="1"/>
+      <w:numFmt w:val="decimal"/>
+      <w:lvlText w:val="%1."/>
+      <w:lvlJc w:val="left"/>
+      <w:pPr>
+        <w:ind w:left="720" w:hanging="360"/>
+      </w:pPr>
+    </w:lvl>
+    <w:lvl w:ilvl="1" w:tplc="04160019" w:tentative="1">
+      <w:start w:val="1"/>
+      <w:numFmt w:val="lowerLetter"/>
+      <w:lvlText w:val="%2."/>
+      <w:lvlJc w:val="left"/>
+      <w:pPr>
+        <w:ind w:left="1440" w:hanging="360"/>
+      </w:pPr>
+    </w:lvl>
+    <w:lvl w:ilvl="2" w:tplc="0416001B" w:tentative="1">
+      <w:start w:val="1"/>
+      <w:numFmt w:val="lowerRoman"/>
+      <w:lvlText w:val="%3."/>
+      <w:lvlJc w:val="right"/>
+      <w:pPr>
+        <w:ind w:left="2160" w:hanging="180"/>
+      </w:pPr>
+    </w:lvl>
+    <w:lvl w:ilvl="3" w:tplc="0416000F" w:tentative="1">
+      <w:start w:val="1"/>
+      <w:numFmt w:val="decimal"/>
+      <w:lvlText w:val="%4."/>
+      <w:lvlJc w:val="left"/>
+      <w:pPr>
+        <w:ind w:left="2880" w:hanging="360"/>
+      </w:pPr>
+    </w:lvl>
+    <w:lvl w:ilvl="4" w:tplc="04160019" w:tentative="1">
+      <w:start w:val="1"/>
+      <w:numFmt w:val="lowerLetter"/>
+      <w:lvlText w:val="%5."/>
+      <w:lvlJc w:val="left"/>
+      <w:pPr>
+        <w:ind w:left="3600" w:hanging="360"/>
+      </w:pPr>
+    </w:lvl>
+    <w:lvl w:ilvl="5" w:tplc="0416001B" w:tentative="1">
+      <w:start w:val="1"/>
+      <w:numFmt w:val="lowerRoman"/>
+      <w:lvlText w:val="%6."/>
+      <w:lvlJc w:val="right"/>
+      <w:pPr>
+        <w:ind w:left="4320" w:hanging="180"/>
+      </w:pPr>
+    </w:lvl>
+    <w:lvl w:ilvl="6" w:tplc="0416000F" w:tentative="1">
+      <w:start w:val="1"/>
+      <w:numFmt w:val="decimal"/>
+      <w:lvlText w:val="%7."/>
+      <w:lvlJc w:val="left"/>
+      <w:pPr>
+        <w:ind w:left="5040" w:hanging="360"/>
+      </w:pPr>
+    </w:lvl>
+    <w:lvl w:ilvl="7" w:tplc="04160019" w:tentative="1">
+      <w:start w:val="1"/>
+      <w:numFmt w:val="lowerLetter"/>
+      <w:lvlText w:val="%8."/>
+      <w:lvlJc w:val="left"/>
+      <w:pPr>
+        <w:ind w:left="5760" w:hanging="360"/>
+      </w:pPr>
+    </w:lvl>
+    <w:lvl w:ilvl="8" w:tplc="0416001B" w:tentative="1">
+      <w:start w:val="1"/>
+      <w:numFmt w:val="lowerRoman"/>
+      <w:lvlText w:val="%9."/>
+      <w:lvlJc w:val="right"/>
+      <w:pPr>
+        <w:ind w:left="6480" w:hanging="180"/>
+      </w:pPr>
+    </w:lvl>
+  </w:abstractNum>
+  <w:abstractNum w:abstractNumId="11" w15:restartNumberingAfterBreak="0">
     <w:nsid w:val="4F037502"/>
     <w:multiLevelType w:val="hybridMultilevel"/>
     <w:tmpl w:val="B192B554"/>
@@ -3440,7 +4480,120 @@
       </w:pPr>
     </w:lvl>
   </w:abstractNum>
-  <w:abstractNum w:abstractNumId="9" w15:restartNumberingAfterBreak="0">
+  <w:abstractNum w:abstractNumId="12" w15:restartNumberingAfterBreak="0">
+    <w:nsid w:val="59FB3C4B"/>
+    <w:multiLevelType w:val="hybridMultilevel"/>
+    <w:tmpl w:val="7DD60EC8"/>
+    <w:lvl w:ilvl="0" w:tplc="04160001">
+      <w:start w:val="1"/>
+      <w:numFmt w:val="bullet"/>
+      <w:lvlText w:val=""/>
+      <w:lvlJc w:val="left"/>
+      <w:pPr>
+        <w:ind w:left="1428" w:hanging="360"/>
+      </w:pPr>
+      <w:rPr>
+        <w:rFonts w:ascii="Symbol" w:hAnsi="Symbol" w:hint="default"/>
+      </w:rPr>
+    </w:lvl>
+    <w:lvl w:ilvl="1" w:tplc="04160003" w:tentative="1">
+      <w:start w:val="1"/>
+      <w:numFmt w:val="bullet"/>
+      <w:lvlText w:val="o"/>
+      <w:lvlJc w:val="left"/>
+      <w:pPr>
+        <w:ind w:left="2148" w:hanging="360"/>
+      </w:pPr>
+      <w:rPr>
+        <w:rFonts w:ascii="Courier New" w:hAnsi="Courier New" w:cs="Courier New" w:hint="default"/>
+      </w:rPr>
+    </w:lvl>
+    <w:lvl w:ilvl="2" w:tplc="04160005" w:tentative="1">
+      <w:start w:val="1"/>
+      <w:numFmt w:val="bullet"/>
+      <w:lvlText w:val=""/>
+      <w:lvlJc w:val="left"/>
+      <w:pPr>
+        <w:ind w:left="2868" w:hanging="360"/>
+      </w:pPr>
+      <w:rPr>
+        <w:rFonts w:ascii="Wingdings" w:hAnsi="Wingdings" w:hint="default"/>
+      </w:rPr>
+    </w:lvl>
+    <w:lvl w:ilvl="3" w:tplc="04160001" w:tentative="1">
+      <w:start w:val="1"/>
+      <w:numFmt w:val="bullet"/>
+      <w:lvlText w:val=""/>
+      <w:lvlJc w:val="left"/>
+      <w:pPr>
+        <w:ind w:left="3588" w:hanging="360"/>
+      </w:pPr>
+      <w:rPr>
+        <w:rFonts w:ascii="Symbol" w:hAnsi="Symbol" w:hint="default"/>
+      </w:rPr>
+    </w:lvl>
+    <w:lvl w:ilvl="4" w:tplc="04160003" w:tentative="1">
+      <w:start w:val="1"/>
+      <w:numFmt w:val="bullet"/>
+      <w:lvlText w:val="o"/>
+      <w:lvlJc w:val="left"/>
+      <w:pPr>
+        <w:ind w:left="4308" w:hanging="360"/>
+      </w:pPr>
+      <w:rPr>
+        <w:rFonts w:ascii="Courier New" w:hAnsi="Courier New" w:cs="Courier New" w:hint="default"/>
+      </w:rPr>
+    </w:lvl>
+    <w:lvl w:ilvl="5" w:tplc="04160005" w:tentative="1">
+      <w:start w:val="1"/>
+      <w:numFmt w:val="bullet"/>
+      <w:lvlText w:val=""/>
+      <w:lvlJc w:val="left"/>
+      <w:pPr>
+        <w:ind w:left="5028" w:hanging="360"/>
+      </w:pPr>
+      <w:rPr>
+        <w:rFonts w:ascii="Wingdings" w:hAnsi="Wingdings" w:hint="default"/>
+      </w:rPr>
+    </w:lvl>
+    <w:lvl w:ilvl="6" w:tplc="04160001" w:tentative="1">
+      <w:start w:val="1"/>
+      <w:numFmt w:val="bullet"/>
+      <w:lvlText w:val=""/>
+      <w:lvlJc w:val="left"/>
+      <w:pPr>
+        <w:ind w:left="5748" w:hanging="360"/>
+      </w:pPr>
+      <w:rPr>
+        <w:rFonts w:ascii="Symbol" w:hAnsi="Symbol" w:hint="default"/>
+      </w:rPr>
+    </w:lvl>
+    <w:lvl w:ilvl="7" w:tplc="04160003" w:tentative="1">
+      <w:start w:val="1"/>
+      <w:numFmt w:val="bullet"/>
+      <w:lvlText w:val="o"/>
+      <w:lvlJc w:val="left"/>
+      <w:pPr>
+        <w:ind w:left="6468" w:hanging="360"/>
+      </w:pPr>
+      <w:rPr>
+        <w:rFonts w:ascii="Courier New" w:hAnsi="Courier New" w:cs="Courier New" w:hint="default"/>
+      </w:rPr>
+    </w:lvl>
+    <w:lvl w:ilvl="8" w:tplc="04160005" w:tentative="1">
+      <w:start w:val="1"/>
+      <w:numFmt w:val="bullet"/>
+      <w:lvlText w:val=""/>
+      <w:lvlJc w:val="left"/>
+      <w:pPr>
+        <w:ind w:left="7188" w:hanging="360"/>
+      </w:pPr>
+      <w:rPr>
+        <w:rFonts w:ascii="Wingdings" w:hAnsi="Wingdings" w:hint="default"/>
+      </w:rPr>
+    </w:lvl>
+  </w:abstractNum>
+  <w:abstractNum w:abstractNumId="13" w15:restartNumberingAfterBreak="0">
     <w:nsid w:val="64A14EBD"/>
     <w:multiLevelType w:val="hybridMultilevel"/>
     <w:tmpl w:val="D3F611C2"/>
@@ -3553,7 +4706,7 @@
       </w:rPr>
     </w:lvl>
   </w:abstractNum>
-  <w:abstractNum w:abstractNumId="10" w15:restartNumberingAfterBreak="0">
+  <w:abstractNum w:abstractNumId="14" w15:restartNumberingAfterBreak="0">
     <w:nsid w:val="7BC745AD"/>
     <w:multiLevelType w:val="hybridMultilevel"/>
     <w:tmpl w:val="A41435A0"/>
@@ -3698,36 +4851,48 @@
     <w:abstractNumId w:val="0"/>
   </w:num>
   <w:num w:numId="2">
-    <w:abstractNumId w:val="4"/>
+    <w:abstractNumId w:val="5"/>
   </w:num>
   <w:num w:numId="3">
-    <w:abstractNumId w:val="4"/>
+    <w:abstractNumId w:val="5"/>
   </w:num>
   <w:num w:numId="4">
-    <w:abstractNumId w:val="5"/>
+    <w:abstractNumId w:val="6"/>
   </w:num>
   <w:num w:numId="5">
     <w:abstractNumId w:val="2"/>
   </w:num>
   <w:num w:numId="6">
-    <w:abstractNumId w:val="9"/>
+    <w:abstractNumId w:val="13"/>
   </w:num>
   <w:num w:numId="7">
-    <w:abstractNumId w:val="8"/>
+    <w:abstractNumId w:val="11"/>
   </w:num>
   <w:num w:numId="8">
     <w:abstractNumId w:val="1"/>
   </w:num>
   <w:num w:numId="9">
+    <w:abstractNumId w:val="9"/>
+  </w:num>
+  <w:num w:numId="10">
     <w:abstractNumId w:val="7"/>
   </w:num>
-  <w:num w:numId="10">
-    <w:abstractNumId w:val="6"/>
+  <w:num w:numId="11">
+    <w:abstractNumId w:val="14"/>
   </w:num>
-  <w:num w:numId="11">
+  <w:num w:numId="12">
+    <w:abstractNumId w:val="4"/>
+  </w:num>
+  <w:num w:numId="13">
+    <w:abstractNumId w:val="12"/>
+  </w:num>
+  <w:num w:numId="14">
     <w:abstractNumId w:val="10"/>
   </w:num>
-  <w:num w:numId="12">
+  <w:num w:numId="15">
+    <w:abstractNumId w:val="8"/>
+  </w:num>
+  <w:num w:numId="16">
     <w:abstractNumId w:val="3"/>
   </w:num>
 </w:numbering>
@@ -4766,7 +5931,7 @@
 </file>
 
 <file path=customXml/itemProps1.xml><?xml version="1.0" encoding="utf-8"?>
-<ds:datastoreItem xmlns:ds="http://schemas.openxmlformats.org/officeDocument/2006/customXml" ds:itemID="{1F569075-AE6A-48AE-8B4D-36EBDE9E48A8}">
+<ds:datastoreItem xmlns:ds="http://schemas.openxmlformats.org/officeDocument/2006/customXml" ds:itemID="{78AB321B-1D3E-4149-AA08-84F070FD1B0A}">
   <ds:schemaRefs>
     <ds:schemaRef ds:uri="http://schemas.openxmlformats.org/officeDocument/2006/bibliography"/>
   </ds:schemaRefs>

</xml_diff>

<commit_message>
Correções(referências, fluxo alternativo, cabeçalhos) - 008_Consultar Livros
</commit_message>
<xml_diff>
--- a/Modelo de Caso de Uso (MCU)/Descrição/ECU_008_Consultar_Livros.docx
+++ b/Modelo de Caso de Uso (MCU)/Descrição/ECU_008_Consultar_Livros.docx
@@ -533,6 +533,15 @@
                 <w:lang w:eastAsia="pt-BR"/>
               </w:rPr>
             </w:pPr>
+            <w:r>
+              <w:rPr>
+                <w:rFonts w:ascii="Arial" w:hAnsi="Arial" w:cs="Arial"/>
+                <w:iCs/>
+                <w:snapToGrid/>
+                <w:lang w:eastAsia="pt-BR"/>
+              </w:rPr>
+              <w:t>05/04/2017</w:t>
+            </w:r>
           </w:p>
         </w:tc>
         <w:tc>
@@ -561,6 +570,15 @@
                 <w:lang w:eastAsia="pt-BR"/>
               </w:rPr>
             </w:pPr>
+            <w:r>
+              <w:rPr>
+                <w:rFonts w:ascii="Arial" w:hAnsi="Arial" w:cs="Arial"/>
+                <w:iCs/>
+                <w:snapToGrid/>
+                <w:lang w:eastAsia="pt-BR"/>
+              </w:rPr>
+              <w:t>0.0.1</w:t>
+            </w:r>
           </w:p>
         </w:tc>
         <w:tc>
@@ -625,6 +643,15 @@
                 <w:lang w:eastAsia="pt-BR"/>
               </w:rPr>
             </w:pPr>
+            <w:r>
+              <w:rPr>
+                <w:rFonts w:ascii="Arial" w:hAnsi="Arial" w:cs="Arial"/>
+                <w:iCs/>
+                <w:snapToGrid/>
+                <w:lang w:eastAsia="pt-BR"/>
+              </w:rPr>
+              <w:t>Reinaldo Albernaz</w:t>
+            </w:r>
           </w:p>
         </w:tc>
       </w:tr>
@@ -671,6 +698,7 @@
         <w:rPr>
           <w:rFonts w:cs="Arial"/>
           <w:szCs w:val="24"/>
+          <w:u w:val="single"/>
         </w:rPr>
       </w:pPr>
     </w:p>
@@ -930,7 +958,7 @@
           <w:r>
             <w:fldChar w:fldCharType="separate"/>
           </w:r>
-          <w:hyperlink w:anchor="_Toc479175221" w:history="1">
+          <w:hyperlink w:anchor="_Toc479179152" w:history="1">
             <w:r>
               <w:rPr>
                 <w:rStyle w:val="Hyperlink"/>
@@ -973,7 +1001,7 @@
                 <w:noProof/>
                 <w:webHidden/>
               </w:rPr>
-              <w:instrText xml:space="preserve"> PAGEREF _Toc479175221 \h </w:instrText>
+              <w:instrText xml:space="preserve"> PAGEREF _Toc479179152 \h </w:instrText>
             </w:r>
             <w:r>
               <w:rPr>
@@ -1018,7 +1046,7 @@
               <w:lang w:eastAsia="pt-BR"/>
             </w:rPr>
           </w:pPr>
-          <w:hyperlink w:anchor="_Toc479175222" w:history="1">
+          <w:hyperlink w:anchor="_Toc479179153" w:history="1">
             <w:r>
               <w:rPr>
                 <w:rStyle w:val="Hyperlink"/>
@@ -1061,7 +1089,7 @@
                 <w:noProof/>
                 <w:webHidden/>
               </w:rPr>
-              <w:instrText xml:space="preserve"> PAGEREF _Toc479175222 \h </w:instrText>
+              <w:instrText xml:space="preserve"> PAGEREF _Toc479179153 \h </w:instrText>
             </w:r>
             <w:r>
               <w:rPr>
@@ -1106,7 +1134,7 @@
               <w:lang w:eastAsia="pt-BR"/>
             </w:rPr>
           </w:pPr>
-          <w:hyperlink w:anchor="_Toc479175223" w:history="1">
+          <w:hyperlink w:anchor="_Toc479179154" w:history="1">
             <w:r>
               <w:rPr>
                 <w:rStyle w:val="Hyperlink"/>
@@ -1149,7 +1177,7 @@
                 <w:noProof/>
                 <w:webHidden/>
               </w:rPr>
-              <w:instrText xml:space="preserve"> PAGEREF _Toc479175223 \h </w:instrText>
+              <w:instrText xml:space="preserve"> PAGEREF _Toc479179154 \h </w:instrText>
             </w:r>
             <w:r>
               <w:rPr>
@@ -1194,7 +1222,7 @@
               <w:lang w:eastAsia="pt-BR"/>
             </w:rPr>
           </w:pPr>
-          <w:hyperlink w:anchor="_Toc479175224" w:history="1">
+          <w:hyperlink w:anchor="_Toc479179155" w:history="1">
             <w:r>
               <w:rPr>
                 <w:rStyle w:val="Hyperlink"/>
@@ -1237,7 +1265,7 @@
                 <w:noProof/>
                 <w:webHidden/>
               </w:rPr>
-              <w:instrText xml:space="preserve"> PAGEREF _Toc479175224 \h </w:instrText>
+              <w:instrText xml:space="preserve"> PAGEREF _Toc479179155 \h </w:instrText>
             </w:r>
             <w:r>
               <w:rPr>
@@ -1282,7 +1310,7 @@
               <w:lang w:eastAsia="pt-BR"/>
             </w:rPr>
           </w:pPr>
-          <w:hyperlink w:anchor="_Toc479175225" w:history="1">
+          <w:hyperlink w:anchor="_Toc479179156" w:history="1">
             <w:r>
               <w:rPr>
                 <w:rStyle w:val="Hyperlink"/>
@@ -1325,7 +1353,7 @@
                 <w:noProof/>
                 <w:webHidden/>
               </w:rPr>
-              <w:instrText xml:space="preserve"> PAGEREF _Toc479175225 \h </w:instrText>
+              <w:instrText xml:space="preserve"> PAGEREF _Toc479179156 \h </w:instrText>
             </w:r>
             <w:r>
               <w:rPr>
@@ -1370,7 +1398,7 @@
               <w:lang w:eastAsia="pt-BR"/>
             </w:rPr>
           </w:pPr>
-          <w:hyperlink w:anchor="_Toc479175226" w:history="1">
+          <w:hyperlink w:anchor="_Toc479179157" w:history="1">
             <w:r>
               <w:rPr>
                 <w:rStyle w:val="Hyperlink"/>
@@ -1413,7 +1441,7 @@
                 <w:noProof/>
                 <w:webHidden/>
               </w:rPr>
-              <w:instrText xml:space="preserve"> PAGEREF _Toc479175226 \h </w:instrText>
+              <w:instrText xml:space="preserve"> PAGEREF _Toc479179157 \h </w:instrText>
             </w:r>
             <w:r>
               <w:rPr>
@@ -1458,7 +1486,7 @@
               <w:lang w:eastAsia="pt-BR"/>
             </w:rPr>
           </w:pPr>
-          <w:hyperlink w:anchor="_Toc479175227" w:history="1">
+          <w:hyperlink w:anchor="_Toc479179158" w:history="1">
             <w:r>
               <w:rPr>
                 <w:rStyle w:val="Hyperlink"/>
@@ -1501,7 +1529,7 @@
                 <w:noProof/>
                 <w:webHidden/>
               </w:rPr>
-              <w:instrText xml:space="preserve"> PAGEREF _Toc479175227 \h </w:instrText>
+              <w:instrText xml:space="preserve"> PAGEREF _Toc479179158 \h </w:instrText>
             </w:r>
             <w:r>
               <w:rPr>
@@ -1545,7 +1573,7 @@
               <w:lang w:eastAsia="pt-BR"/>
             </w:rPr>
           </w:pPr>
-          <w:hyperlink w:anchor="_Toc479175228" w:history="1">
+          <w:hyperlink w:anchor="_Toc479179159" w:history="1">
             <w:r>
               <w:rPr>
                 <w:rStyle w:val="Hyperlink"/>
@@ -1572,7 +1600,7 @@
                 <w:noProof/>
                 <w:webHidden/>
               </w:rPr>
-              <w:instrText xml:space="preserve"> PAGEREF _Toc479175228 \h </w:instrText>
+              <w:instrText xml:space="preserve"> PAGEREF _Toc479179159 \h </w:instrText>
             </w:r>
             <w:r>
               <w:rPr>
@@ -1617,7 +1645,7 @@
               <w:lang w:eastAsia="pt-BR"/>
             </w:rPr>
           </w:pPr>
-          <w:hyperlink w:anchor="_Toc479175229" w:history="1">
+          <w:hyperlink w:anchor="_Toc479179160" w:history="1">
             <w:r>
               <w:rPr>
                 <w:rStyle w:val="Hyperlink"/>
@@ -1660,7 +1688,7 @@
                 <w:noProof/>
                 <w:webHidden/>
               </w:rPr>
-              <w:instrText xml:space="preserve"> PAGEREF _Toc479175229 \h </w:instrText>
+              <w:instrText xml:space="preserve"> PAGEREF _Toc479179160 \h </w:instrText>
             </w:r>
             <w:r>
               <w:rPr>
@@ -1705,7 +1733,7 @@
               <w:lang w:eastAsia="pt-BR"/>
             </w:rPr>
           </w:pPr>
-          <w:hyperlink w:anchor="_Toc479175230" w:history="1">
+          <w:hyperlink w:anchor="_Toc479179161" w:history="1">
             <w:r>
               <w:rPr>
                 <w:rStyle w:val="Hyperlink"/>
@@ -1748,7 +1776,7 @@
                 <w:noProof/>
                 <w:webHidden/>
               </w:rPr>
-              <w:instrText xml:space="preserve"> PAGEREF _Toc479175230 \h </w:instrText>
+              <w:instrText xml:space="preserve"> PAGEREF _Toc479179161 \h </w:instrText>
             </w:r>
             <w:r>
               <w:rPr>
@@ -1793,7 +1821,7 @@
               <w:lang w:eastAsia="pt-BR"/>
             </w:rPr>
           </w:pPr>
-          <w:hyperlink w:anchor="_Toc479175231" w:history="1">
+          <w:hyperlink w:anchor="_Toc479179162" w:history="1">
             <w:r>
               <w:rPr>
                 <w:rStyle w:val="Hyperlink"/>
@@ -1836,7 +1864,7 @@
                 <w:noProof/>
                 <w:webHidden/>
               </w:rPr>
-              <w:instrText xml:space="preserve"> PAGEREF _Toc479175231 \h </w:instrText>
+              <w:instrText xml:space="preserve"> PAGEREF _Toc479179162 \h </w:instrText>
             </w:r>
             <w:r>
               <w:rPr>
@@ -1881,7 +1909,7 @@
               <w:lang w:eastAsia="pt-BR"/>
             </w:rPr>
           </w:pPr>
-          <w:hyperlink w:anchor="_Toc479175232" w:history="1">
+          <w:hyperlink w:anchor="_Toc479179163" w:history="1">
             <w:r>
               <w:rPr>
                 <w:rStyle w:val="Hyperlink"/>
@@ -1904,6 +1932,95 @@
                 <w:noProof/>
                 <w:lang w:eastAsia="ar-SA"/>
               </w:rPr>
+              <w:t>Protótipos</w:t>
+            </w:r>
+            <w:r>
+              <w:rPr>
+                <w:noProof/>
+                <w:webHidden/>
+              </w:rPr>
+              <w:tab/>
+            </w:r>
+            <w:r>
+              <w:rPr>
+                <w:noProof/>
+                <w:webHidden/>
+              </w:rPr>
+              <w:fldChar w:fldCharType="begin"/>
+            </w:r>
+            <w:r>
+              <w:rPr>
+                <w:noProof/>
+                <w:webHidden/>
+              </w:rPr>
+              <w:instrText xml:space="preserve"> PAGEREF _Toc479179163 \h </w:instrText>
+            </w:r>
+            <w:r>
+              <w:rPr>
+                <w:noProof/>
+                <w:webHidden/>
+              </w:rPr>
+            </w:r>
+            <w:r>
+              <w:rPr>
+                <w:noProof/>
+                <w:webHidden/>
+              </w:rPr>
+              <w:fldChar w:fldCharType="separate"/>
+            </w:r>
+            <w:r>
+              <w:rPr>
+                <w:noProof/>
+                <w:webHidden/>
+              </w:rPr>
+              <w:t>5</w:t>
+            </w:r>
+            <w:r>
+              <w:rPr>
+                <w:noProof/>
+                <w:webHidden/>
+              </w:rPr>
+              <w:fldChar w:fldCharType="end"/>
+            </w:r>
+          </w:hyperlink>
+        </w:p>
+        <w:p>
+          <w:pPr>
+            <w:pStyle w:val="Sumrio1"/>
+            <w:tabs>
+              <w:tab w:val="left" w:pos="440"/>
+              <w:tab w:val="right" w:leader="dot" w:pos="8494"/>
+            </w:tabs>
+            <w:rPr>
+              <w:rFonts w:asciiTheme="minorHAnsi" w:eastAsiaTheme="minorEastAsia" w:hAnsiTheme="minorHAnsi"/>
+              <w:noProof/>
+              <w:sz w:val="22"/>
+              <w:lang w:eastAsia="pt-BR"/>
+            </w:rPr>
+          </w:pPr>
+          <w:hyperlink w:anchor="_Toc479179164" w:history="1">
+            <w:r>
+              <w:rPr>
+                <w:rStyle w:val="Hyperlink"/>
+                <w:noProof/>
+              </w:rPr>
+              <w:t>9.</w:t>
+            </w:r>
+            <w:r>
+              <w:rPr>
+                <w:rFonts w:asciiTheme="minorHAnsi" w:eastAsiaTheme="minorEastAsia" w:hAnsiTheme="minorHAnsi"/>
+                <w:noProof/>
+                <w:sz w:val="22"/>
+                <w:lang w:eastAsia="pt-BR"/>
+              </w:rPr>
+              <w:tab/>
+            </w:r>
+            <w:r>
+              <w:rPr>
+                <w:rStyle w:val="Hyperlink"/>
+                <w:noProof/>
+                <w:lang w:eastAsia="ar-SA"/>
+              </w:rPr>
               <w:t>REFERÊNCIAS</w:t>
             </w:r>
             <w:r>
@@ -1925,7 +2042,7 @@
                 <w:noProof/>
                 <w:webHidden/>
               </w:rPr>
-              <w:instrText xml:space="preserve"> PAGEREF _Toc479175232 \h </w:instrText>
+              <w:instrText xml:space="preserve"> PAGEREF _Toc479179164 \h </w:instrText>
             </w:r>
             <w:r>
               <w:rPr>
@@ -2120,7 +2237,7 @@
       <w:pPr>
         <w:pStyle w:val="Ttulo1"/>
       </w:pPr>
-      <w:bookmarkStart w:id="0" w:name="_Toc479175221"/>
+      <w:bookmarkStart w:id="0" w:name="_Toc479179152"/>
       <w:r>
         <w:t>OBJETIVO</w:t>
       </w:r>
@@ -2143,7 +2260,7 @@
       <w:pPr>
         <w:pStyle w:val="Ttulo1"/>
       </w:pPr>
-      <w:bookmarkStart w:id="1" w:name="_Toc479175222"/>
+      <w:bookmarkStart w:id="1" w:name="_Toc479179153"/>
       <w:r>
         <w:t>ATORES</w:t>
       </w:r>
@@ -2173,7 +2290,7 @@
       <w:pPr>
         <w:pStyle w:val="Ttulo1"/>
       </w:pPr>
-      <w:bookmarkStart w:id="2" w:name="_Toc479175223"/>
+      <w:bookmarkStart w:id="2" w:name="_Toc479179154"/>
       <w:r>
         <w:t>PRÉ-CONDIÇÕES</w:t>
       </w:r>
@@ -2196,7 +2313,7 @@
       <w:pPr>
         <w:pStyle w:val="Ttulo1"/>
       </w:pPr>
-      <w:bookmarkStart w:id="3" w:name="_Toc479175224"/>
+      <w:bookmarkStart w:id="3" w:name="_Toc479179155"/>
       <w:r>
         <w:t>FLUXO DE EVENTOS</w:t>
       </w:r>
@@ -2211,7 +2328,7 @@
           <w:numId w:val="2"/>
         </w:numPr>
       </w:pPr>
-      <w:bookmarkStart w:id="4" w:name="_Toc479175225"/>
+      <w:bookmarkStart w:id="4" w:name="_Toc479179156"/>
       <w:r>
         <w:t>FLUXO PRINCIPAL</w:t>
       </w:r>
@@ -2380,10 +2497,7 @@
         </w:rPr>
       </w:pPr>
     </w:p>
-    <w:p>
-      <w:bookmarkStart w:id="5" w:name="_GoBack"/>
-      <w:bookmarkEnd w:id="5"/>
-    </w:p>
+    <w:p/>
     <w:p>
       <w:pPr>
         <w:pStyle w:val="Ttulo2"/>
@@ -2392,11 +2506,117 @@
           <w:numId w:val="2"/>
         </w:numPr>
       </w:pPr>
-      <w:bookmarkStart w:id="6" w:name="_Toc479175226"/>
+      <w:bookmarkStart w:id="5" w:name="_Toc479179157"/>
       <w:r>
         <w:t>FLUXO ALTERNATIVO</w:t>
       </w:r>
-      <w:bookmarkEnd w:id="6"/>
+      <w:bookmarkEnd w:id="5"/>
+    </w:p>
+    <w:p>
+      <w:r>
+        <w:t xml:space="preserve">A1. Nenhum exemplar disponível </w:t>
+      </w:r>
+    </w:p>
+    <w:p>
+      <w:pPr>
+        <w:pStyle w:val="PargrafodaLista"/>
+        <w:numPr>
+          <w:ilvl w:val="0"/>
+          <w:numId w:val="17"/>
+        </w:numPr>
+      </w:pPr>
+      <w:r>
+        <w:t>Esse fluxo é iniciado quando uma busca é feita e não se encontra nenhum exemplar disponível.</w:t>
+      </w:r>
+    </w:p>
+    <w:p>
+      <w:pPr>
+        <w:pStyle w:val="PargrafodaLista"/>
+        <w:numPr>
+          <w:ilvl w:val="0"/>
+          <w:numId w:val="17"/>
+        </w:numPr>
+      </w:pPr>
+      <w:r>
+        <w:lastRenderedPageBreak/>
+        <w:t xml:space="preserve">O sistema mostrara a opção de &lt;&lt;Fazer reserva&gt;&gt;, para </w:t>
+      </w:r>
+      <w:r>
+        <w:t>realizar a ação</w:t>
+      </w:r>
+      <w:r>
+        <w:t xml:space="preserve"> </w:t>
+      </w:r>
+      <w:r>
+        <w:t xml:space="preserve">de </w:t>
+      </w:r>
+      <w:r>
+        <w:t>que aquele livro seja reservado ao estar disponível novamente.</w:t>
+      </w:r>
+    </w:p>
+    <w:p>
+      <w:pPr>
+        <w:pStyle w:val="PargrafodaLista"/>
+        <w:numPr>
+          <w:ilvl w:val="0"/>
+          <w:numId w:val="17"/>
+        </w:numPr>
+      </w:pPr>
+      <w:r>
+        <w:t>Esse fluxo é encerrado.</w:t>
+      </w:r>
+    </w:p>
+    <w:p>
+      <w:r>
+        <w:t xml:space="preserve">A2. Exemplar disponível </w:t>
+      </w:r>
+    </w:p>
+    <w:p>
+      <w:pPr>
+        <w:pStyle w:val="PargrafodaLista"/>
+        <w:numPr>
+          <w:ilvl w:val="0"/>
+          <w:numId w:val="18"/>
+        </w:numPr>
+      </w:pPr>
+      <w:r>
+        <w:t xml:space="preserve">O sistema mostra a lista de exemplares relacionados a busca, e suas quantidades disponíveis para </w:t>
+      </w:r>
+      <w:r>
+        <w:t>realizar o empréstimo</w:t>
+      </w:r>
+      <w:r>
+        <w:t>.</w:t>
+      </w:r>
+    </w:p>
+    <w:p>
+      <w:pPr>
+        <w:pStyle w:val="PargrafodaLista"/>
+        <w:numPr>
+          <w:ilvl w:val="0"/>
+          <w:numId w:val="18"/>
+        </w:numPr>
+      </w:pPr>
+      <w:r>
+        <w:t>O sistema mostra a opção de &lt;&lt;Solicitar Empréstimo&gt;&gt;, para que o livro possa ser adquirido.</w:t>
+      </w:r>
+    </w:p>
+    <w:p>
+      <w:pPr>
+        <w:pStyle w:val="PargrafodaLista"/>
+        <w:numPr>
+          <w:ilvl w:val="0"/>
+          <w:numId w:val="18"/>
+        </w:numPr>
+      </w:pPr>
+      <w:r>
+        <w:t xml:space="preserve">Esse fluxo é encerrado. </w:t>
+      </w:r>
+    </w:p>
+    <w:p>
+      <w:pPr>
+        <w:ind w:left="708"/>
+      </w:pPr>
     </w:p>
     <w:p>
       <w:pPr>
@@ -2413,23 +2633,22 @@
           <w:numId w:val="2"/>
         </w:numPr>
       </w:pPr>
-      <w:bookmarkStart w:id="7" w:name="_Toc479175227"/>
-      <w:r>
-        <w:lastRenderedPageBreak/>
+      <w:bookmarkStart w:id="6" w:name="_Toc479179158"/>
+      <w:r>
         <w:t>FLUXO DE EXCEÇÃO</w:t>
       </w:r>
-      <w:bookmarkEnd w:id="7"/>
+      <w:bookmarkEnd w:id="6"/>
     </w:p>
     <w:p>
       <w:pPr>
         <w:pStyle w:val="Ttulo3"/>
         <w:ind w:left="708"/>
       </w:pPr>
-      <w:bookmarkStart w:id="8" w:name="_Toc479175228"/>
+      <w:bookmarkStart w:id="7" w:name="_Toc479179159"/>
       <w:r>
         <w:t>E1. Livro não encontrado no acervo</w:t>
       </w:r>
-      <w:bookmarkEnd w:id="8"/>
+      <w:bookmarkEnd w:id="7"/>
     </w:p>
     <w:p>
       <w:pPr>
@@ -2482,11 +2701,11 @@
       <w:pPr>
         <w:pStyle w:val="Ttulo1"/>
       </w:pPr>
-      <w:bookmarkStart w:id="9" w:name="_Toc479175229"/>
+      <w:bookmarkStart w:id="8" w:name="_Toc479179160"/>
       <w:r>
         <w:t>PÓS-CONDIÇÕES</w:t>
       </w:r>
-      <w:bookmarkEnd w:id="9"/>
+      <w:bookmarkEnd w:id="8"/>
     </w:p>
     <w:p/>
     <w:p>
@@ -2504,13 +2723,7 @@
         <w:rPr>
           <w:szCs w:val="24"/>
         </w:rPr>
-        <w:t>Solicitar Empréstimo</w:t>
-      </w:r>
-      <w:r>
-        <w:rPr>
-          <w:szCs w:val="24"/>
-        </w:rPr>
-        <w:t>&gt;&gt; ou &lt;&lt;Realizar Reserva&gt;&gt; se não encontrar nenhum exemplar disponível.</w:t>
+        <w:t>Solicitar Empréstimo&gt;&gt; ou &lt;&lt;Realizar Reserva&gt;&gt; se não encontrar nenhum exemplar disponível.</w:t>
       </w:r>
     </w:p>
     <w:p>
@@ -2523,11 +2736,13 @@
       <w:pPr>
         <w:pStyle w:val="Ttulo1"/>
       </w:pPr>
-      <w:bookmarkStart w:id="10" w:name="_Toc479064725"/>
-      <w:bookmarkStart w:id="11" w:name="_Toc479068347"/>
+      <w:bookmarkStart w:id="9" w:name="_Toc479064725"/>
+      <w:bookmarkStart w:id="10" w:name="_Toc479068347"/>
+      <w:bookmarkStart w:id="11" w:name="_Toc479179161"/>
       <w:r>
         <w:t>PONTOS DE INCLUSÃO</w:t>
       </w:r>
+      <w:bookmarkEnd w:id="9"/>
       <w:bookmarkEnd w:id="10"/>
       <w:bookmarkEnd w:id="11"/>
     </w:p>
@@ -2553,11 +2768,13 @@
       </w:pPr>
       <w:bookmarkStart w:id="12" w:name="_Toc479064726"/>
       <w:bookmarkStart w:id="13" w:name="_Toc479068348"/>
+      <w:bookmarkStart w:id="14" w:name="_Toc479179162"/>
       <w:r>
         <w:t>PONTOS DE EXTENSÃO</w:t>
       </w:r>
       <w:bookmarkEnd w:id="12"/>
       <w:bookmarkEnd w:id="13"/>
+      <w:bookmarkEnd w:id="14"/>
     </w:p>
     <w:p>
       <w:pPr>
@@ -2585,16 +2802,55 @@
       <w:pPr>
         <w:pStyle w:val="Ttulo1"/>
       </w:pPr>
-      <w:bookmarkStart w:id="14" w:name="_Toc479064727"/>
-      <w:bookmarkStart w:id="15" w:name="_Toc479068349"/>
+      <w:bookmarkStart w:id="15" w:name="_Toc479179163"/>
       <w:r>
         <w:rPr>
           <w:lang w:eastAsia="ar-SA"/>
         </w:rPr>
+        <w:t>P</w:t>
+      </w:r>
+      <w:bookmarkEnd w:id="15"/>
+      <w:r>
+        <w:rPr>
+          <w:lang w:eastAsia="ar-SA"/>
+        </w:rPr>
+        <w:t>ROTÓTIPOS</w:t>
+      </w:r>
+    </w:p>
+    <w:p>
+      <w:pPr>
+        <w:ind w:left="720"/>
+        <w:rPr>
+          <w:rFonts w:cs="Arial"/>
+          <w:lang w:eastAsia="ar-SA"/>
+        </w:rPr>
+      </w:pPr>
+      <w:r>
+        <w:rPr>
+          <w:rFonts w:cs="Arial"/>
+          <w:lang w:eastAsia="ar-SA"/>
+        </w:rPr>
+        <w:t>Em breve</w:t>
+      </w:r>
+      <w:bookmarkStart w:id="16" w:name="_GoBack"/>
+      <w:bookmarkEnd w:id="16"/>
+    </w:p>
+    <w:p>
+      <w:pPr>
+        <w:pStyle w:val="Ttulo1"/>
+      </w:pPr>
+      <w:bookmarkStart w:id="17" w:name="_Toc479064727"/>
+      <w:bookmarkStart w:id="18" w:name="_Toc479068349"/>
+      <w:bookmarkStart w:id="19" w:name="_Toc479179164"/>
+      <w:r>
+        <w:rPr>
+          <w:lang w:eastAsia="ar-SA"/>
+        </w:rPr>
         <w:t>REFERÊNCIAS</w:t>
       </w:r>
-      <w:bookmarkEnd w:id="14"/>
-      <w:bookmarkEnd w:id="15"/>
+      <w:bookmarkEnd w:id="17"/>
+      <w:bookmarkEnd w:id="18"/>
+      <w:bookmarkEnd w:id="19"/>
     </w:p>
     <w:p>
       <w:pPr>
@@ -2615,7 +2871,7 @@
           <w:color w:val="000000"/>
         </w:rPr>
       </w:pPr>
-      <w:bookmarkStart w:id="16" w:name="_Ref255379771"/>
+      <w:bookmarkStart w:id="20" w:name="_Ref255385119"/>
       <w:r>
         <w:rPr>
           <w:b/>
@@ -2623,19 +2879,9 @@
           <w:iCs/>
           <w:noProof w:val="0"/>
         </w:rPr>
-        <w:t>Descrição</w:t>
-      </w:r>
-      <w:r>
-        <w:rPr>
-          <w:b/>
-          <w:i/>
-          <w:iCs/>
-          <w:noProof w:val="0"/>
-          <w:color w:val="000000"/>
-        </w:rPr>
-        <w:t xml:space="preserve"> de Interface do Caso de Uso</w:t>
-      </w:r>
-      <w:bookmarkEnd w:id="16"/>
+        <w:t>Mensagens</w:t>
+      </w:r>
+      <w:bookmarkEnd w:id="20"/>
     </w:p>
     <w:p>
       <w:pPr>
@@ -2655,48 +2901,15 @@
           <w:iCs/>
           <w:color w:val="000000"/>
         </w:rPr>
-        <w:t>Documento de Descrição de Interface de Caso de Uso:</w:t>
-      </w:r>
-    </w:p>
-    <w:p>
-      <w:pPr>
-        <w:pStyle w:val="Corpodetexto"/>
-        <w:spacing w:before="60" w:after="60"/>
-        <w:ind w:left="964"/>
-        <w:jc w:val="both"/>
+        <w:t>Documento de Mensagens “SGB_Mensagens.docx”</w:t>
+      </w:r>
+      <w:r>
         <w:rPr>
           <w:rFonts w:cs="Arial"/>
           <w:iCs/>
           <w:color w:val="000000"/>
         </w:rPr>
-      </w:pPr>
-      <w:r>
-        <w:rPr>
-          <w:rFonts w:cs="Arial"/>
-          <w:iCs/>
-          <w:color w:val="000000"/>
-        </w:rPr>
-        <w:t>“</w:t>
-      </w:r>
-      <w:r>
-        <w:rPr>
-          <w:color w:val="000000"/>
-        </w:rPr>
-        <w:t>DI_002_Manter_Livros</w:t>
-      </w:r>
-      <w:r>
-        <w:t>.doc</w:t>
-      </w:r>
-      <w:r>
-        <w:t>x</w:t>
-      </w:r>
-      <w:r>
-        <w:rPr>
-          <w:rFonts w:cs="Arial"/>
-          <w:iCs/>
-          <w:color w:val="000000"/>
-        </w:rPr>
-        <w:t>”, define todos os campos e opções de acesso ao aplicativo.</w:t>
+        <w:t>, define todas as mensagens de interface que devem ser apresentadas aos usuários do sistema.</w:t>
       </w:r>
     </w:p>
     <w:p>
@@ -2718,7 +2931,6 @@
           <w:color w:val="000000"/>
         </w:rPr>
       </w:pPr>
-      <w:bookmarkStart w:id="17" w:name="_Ref255385119"/>
       <w:r>
         <w:rPr>
           <w:b/>
@@ -2726,65 +2938,7 @@
           <w:iCs/>
           <w:noProof w:val="0"/>
         </w:rPr>
-        <w:t>Mensagens</w:t>
-      </w:r>
-      <w:bookmarkEnd w:id="17"/>
-    </w:p>
-    <w:p>
-      <w:pPr>
-        <w:pStyle w:val="Corpodetexto"/>
-        <w:spacing w:before="60" w:after="60"/>
-        <w:ind w:left="964"/>
-        <w:jc w:val="both"/>
-        <w:rPr>
-          <w:rFonts w:cs="Arial"/>
-          <w:iCs/>
-          <w:color w:val="000000"/>
-        </w:rPr>
-      </w:pPr>
-      <w:r>
-        <w:rPr>
-          <w:rFonts w:cs="Arial"/>
-          <w:iCs/>
-          <w:color w:val="000000"/>
-        </w:rPr>
-        <w:t>Documento de Mensagens “SGB_Mensagens.docx”</w:t>
-      </w:r>
-      <w:r>
-        <w:rPr>
-          <w:rFonts w:cs="Arial"/>
-          <w:iCs/>
-          <w:color w:val="000000"/>
-        </w:rPr>
-        <w:t>, define todas as mensagens de interface que devem ser apresentadas aos usuários do sistema.</w:t>
-      </w:r>
-    </w:p>
-    <w:p>
-      <w:pPr>
-        <w:pStyle w:val="ISO9000Corpo"/>
-        <w:numPr>
-          <w:ilvl w:val="0"/>
-          <w:numId w:val="12"/>
-        </w:numPr>
-        <w:tabs>
-          <w:tab w:val="left" w:pos="1089"/>
-        </w:tabs>
-        <w:spacing w:before="240" w:after="0"/>
-        <w:rPr>
-          <w:b/>
-          <w:i/>
-          <w:iCs/>
-          <w:noProof w:val="0"/>
-          <w:color w:val="000000"/>
-        </w:rPr>
-      </w:pPr>
-      <w:r>
-        <w:rPr>
-          <w:b/>
-          <w:i/>
-          <w:iCs/>
-          <w:noProof w:val="0"/>
-        </w:rPr>
+        <w:lastRenderedPageBreak/>
         <w:t>Glossário</w:t>
       </w:r>
     </w:p>
@@ -3128,7 +3282,15 @@
               <w:b/>
               <w:bCs/>
             </w:rPr>
-            <w:t>Versão 1.0</w:t>
+            <w:t xml:space="preserve">Versão </w:t>
+          </w:r>
+          <w:r>
+            <w:rPr>
+              <w:rFonts w:cs="Arial"/>
+              <w:b/>
+              <w:bCs/>
+            </w:rPr>
+            <w:t>0.0.1</w:t>
           </w:r>
           <w:r>
             <w:rPr>
@@ -3251,7 +3413,13 @@
             <w:rPr>
               <w:rFonts w:cs="Arial"/>
             </w:rPr>
-            <w:t>04</w:t>
+            <w:t>0</w:t>
+          </w:r>
+          <w:r>
+            <w:rPr>
+              <w:rFonts w:cs="Arial"/>
+            </w:rPr>
+            <w:t>5</w:t>
           </w:r>
           <w:r>
             <w:rPr>
@@ -3611,6 +3779,95 @@
     </w:lvl>
   </w:abstractNum>
   <w:abstractNum w:abstractNumId="3" w15:restartNumberingAfterBreak="0">
+    <w:nsid w:val="0E8402AB"/>
+    <w:multiLevelType w:val="hybridMultilevel"/>
+    <w:tmpl w:val="F48678FC"/>
+    <w:lvl w:ilvl="0" w:tplc="7BF02E2E">
+      <w:start w:val="1"/>
+      <w:numFmt w:val="decimal"/>
+      <w:lvlText w:val="%1."/>
+      <w:lvlJc w:val="left"/>
+      <w:pPr>
+        <w:ind w:left="1065" w:hanging="360"/>
+      </w:pPr>
+      <w:rPr>
+        <w:rFonts w:hint="default"/>
+      </w:rPr>
+    </w:lvl>
+    <w:lvl w:ilvl="1" w:tplc="04160019" w:tentative="1">
+      <w:start w:val="1"/>
+      <w:numFmt w:val="lowerLetter"/>
+      <w:lvlText w:val="%2."/>
+      <w:lvlJc w:val="left"/>
+      <w:pPr>
+        <w:ind w:left="1785" w:hanging="360"/>
+      </w:pPr>
+    </w:lvl>
+    <w:lvl w:ilvl="2" w:tplc="0416001B" w:tentative="1">
+      <w:start w:val="1"/>
+      <w:numFmt w:val="lowerRoman"/>
+      <w:lvlText w:val="%3."/>
+      <w:lvlJc w:val="right"/>
+      <w:pPr>
+        <w:ind w:left="2505" w:hanging="180"/>
+      </w:pPr>
+    </w:lvl>
+    <w:lvl w:ilvl="3" w:tplc="0416000F" w:tentative="1">
+      <w:start w:val="1"/>
+      <w:numFmt w:val="decimal"/>
+      <w:lvlText w:val="%4."/>
+      <w:lvlJc w:val="left"/>
+      <w:pPr>
+        <w:ind w:left="3225" w:hanging="360"/>
+      </w:pPr>
+    </w:lvl>
+    <w:lvl w:ilvl="4" w:tplc="04160019" w:tentative="1">
+      <w:start w:val="1"/>
+      <w:numFmt w:val="lowerLetter"/>
+      <w:lvlText w:val="%5."/>
+      <w:lvlJc w:val="left"/>
+      <w:pPr>
+        <w:ind w:left="3945" w:hanging="360"/>
+      </w:pPr>
+    </w:lvl>
+    <w:lvl w:ilvl="5" w:tplc="0416001B" w:tentative="1">
+      <w:start w:val="1"/>
+      <w:numFmt w:val="lowerRoman"/>
+      <w:lvlText w:val="%6."/>
+      <w:lvlJc w:val="right"/>
+      <w:pPr>
+        <w:ind w:left="4665" w:hanging="180"/>
+      </w:pPr>
+    </w:lvl>
+    <w:lvl w:ilvl="6" w:tplc="0416000F" w:tentative="1">
+      <w:start w:val="1"/>
+      <w:numFmt w:val="decimal"/>
+      <w:lvlText w:val="%7."/>
+      <w:lvlJc w:val="left"/>
+      <w:pPr>
+        <w:ind w:left="5385" w:hanging="360"/>
+      </w:pPr>
+    </w:lvl>
+    <w:lvl w:ilvl="7" w:tplc="04160019" w:tentative="1">
+      <w:start w:val="1"/>
+      <w:numFmt w:val="lowerLetter"/>
+      <w:lvlText w:val="%8."/>
+      <w:lvlJc w:val="left"/>
+      <w:pPr>
+        <w:ind w:left="6105" w:hanging="360"/>
+      </w:pPr>
+    </w:lvl>
+    <w:lvl w:ilvl="8" w:tplc="0416001B" w:tentative="1">
+      <w:start w:val="1"/>
+      <w:numFmt w:val="lowerRoman"/>
+      <w:lvlText w:val="%9."/>
+      <w:lvlJc w:val="right"/>
+      <w:pPr>
+        <w:ind w:left="6825" w:hanging="180"/>
+      </w:pPr>
+    </w:lvl>
+  </w:abstractNum>
+  <w:abstractNum w:abstractNumId="4" w15:restartNumberingAfterBreak="0">
     <w:nsid w:val="164763C4"/>
     <w:multiLevelType w:val="hybridMultilevel"/>
     <w:tmpl w:val="A9F25A32"/>
@@ -3699,7 +3956,7 @@
       </w:pPr>
     </w:lvl>
   </w:abstractNum>
-  <w:abstractNum w:abstractNumId="4" w15:restartNumberingAfterBreak="0">
+  <w:abstractNum w:abstractNumId="5" w15:restartNumberingAfterBreak="0">
     <w:nsid w:val="1A9C7714"/>
     <w:multiLevelType w:val="hybridMultilevel"/>
     <w:tmpl w:val="690C66EC"/>
@@ -3827,7 +4084,7 @@
       </w:pPr>
     </w:lvl>
   </w:abstractNum>
-  <w:abstractNum w:abstractNumId="5" w15:restartNumberingAfterBreak="0">
+  <w:abstractNum w:abstractNumId="6" w15:restartNumberingAfterBreak="0">
     <w:nsid w:val="22AD0156"/>
     <w:multiLevelType w:val="multilevel"/>
     <w:tmpl w:val="16948E8E"/>
@@ -3949,7 +4206,7 @@
       </w:rPr>
     </w:lvl>
   </w:abstractNum>
-  <w:abstractNum w:abstractNumId="6" w15:restartNumberingAfterBreak="0">
+  <w:abstractNum w:abstractNumId="7" w15:restartNumberingAfterBreak="0">
     <w:nsid w:val="233B3450"/>
     <w:multiLevelType w:val="hybridMultilevel"/>
     <w:tmpl w:val="81BECC54"/>
@@ -4038,7 +4295,7 @@
       </w:pPr>
     </w:lvl>
   </w:abstractNum>
-  <w:abstractNum w:abstractNumId="7" w15:restartNumberingAfterBreak="0">
+  <w:abstractNum w:abstractNumId="8" w15:restartNumberingAfterBreak="0">
     <w:nsid w:val="29C2350C"/>
     <w:multiLevelType w:val="hybridMultilevel"/>
     <w:tmpl w:val="8ED4BEF0"/>
@@ -4127,7 +4384,7 @@
       </w:pPr>
     </w:lvl>
   </w:abstractNum>
-  <w:abstractNum w:abstractNumId="8" w15:restartNumberingAfterBreak="0">
+  <w:abstractNum w:abstractNumId="9" w15:restartNumberingAfterBreak="0">
     <w:nsid w:val="33B26E7E"/>
     <w:multiLevelType w:val="hybridMultilevel"/>
     <w:tmpl w:val="2CE0E636"/>
@@ -4216,7 +4473,7 @@
       </w:pPr>
     </w:lvl>
   </w:abstractNum>
-  <w:abstractNum w:abstractNumId="9" w15:restartNumberingAfterBreak="0">
+  <w:abstractNum w:abstractNumId="10" w15:restartNumberingAfterBreak="0">
     <w:nsid w:val="3FED394E"/>
     <w:multiLevelType w:val="hybridMultilevel"/>
     <w:tmpl w:val="2410FDC8"/>
@@ -4305,7 +4562,7 @@
       </w:pPr>
     </w:lvl>
   </w:abstractNum>
-  <w:abstractNum w:abstractNumId="10" w15:restartNumberingAfterBreak="0">
+  <w:abstractNum w:abstractNumId="11" w15:restartNumberingAfterBreak="0">
     <w:nsid w:val="4287067B"/>
     <w:multiLevelType w:val="hybridMultilevel"/>
     <w:tmpl w:val="9DE62C74"/>
@@ -4391,7 +4648,7 @@
       </w:pPr>
     </w:lvl>
   </w:abstractNum>
-  <w:abstractNum w:abstractNumId="11" w15:restartNumberingAfterBreak="0">
+  <w:abstractNum w:abstractNumId="12" w15:restartNumberingAfterBreak="0">
     <w:nsid w:val="4F037502"/>
     <w:multiLevelType w:val="hybridMultilevel"/>
     <w:tmpl w:val="B192B554"/>
@@ -4480,7 +4737,96 @@
       </w:pPr>
     </w:lvl>
   </w:abstractNum>
-  <w:abstractNum w:abstractNumId="12" w15:restartNumberingAfterBreak="0">
+  <w:abstractNum w:abstractNumId="13" w15:restartNumberingAfterBreak="0">
+    <w:nsid w:val="5432458C"/>
+    <w:multiLevelType w:val="hybridMultilevel"/>
+    <w:tmpl w:val="2DEC0954"/>
+    <w:lvl w:ilvl="0" w:tplc="ED267926">
+      <w:start w:val="1"/>
+      <w:numFmt w:val="decimal"/>
+      <w:lvlText w:val="%1."/>
+      <w:lvlJc w:val="left"/>
+      <w:pPr>
+        <w:ind w:left="1068" w:hanging="360"/>
+      </w:pPr>
+      <w:rPr>
+        <w:rFonts w:hint="default"/>
+      </w:rPr>
+    </w:lvl>
+    <w:lvl w:ilvl="1" w:tplc="04160019" w:tentative="1">
+      <w:start w:val="1"/>
+      <w:numFmt w:val="lowerLetter"/>
+      <w:lvlText w:val="%2."/>
+      <w:lvlJc w:val="left"/>
+      <w:pPr>
+        <w:ind w:left="1788" w:hanging="360"/>
+      </w:pPr>
+    </w:lvl>
+    <w:lvl w:ilvl="2" w:tplc="0416001B" w:tentative="1">
+      <w:start w:val="1"/>
+      <w:numFmt w:val="lowerRoman"/>
+      <w:lvlText w:val="%3."/>
+      <w:lvlJc w:val="right"/>
+      <w:pPr>
+        <w:ind w:left="2508" w:hanging="180"/>
+      </w:pPr>
+    </w:lvl>
+    <w:lvl w:ilvl="3" w:tplc="0416000F" w:tentative="1">
+      <w:start w:val="1"/>
+      <w:numFmt w:val="decimal"/>
+      <w:lvlText w:val="%4."/>
+      <w:lvlJc w:val="left"/>
+      <w:pPr>
+        <w:ind w:left="3228" w:hanging="360"/>
+      </w:pPr>
+    </w:lvl>
+    <w:lvl w:ilvl="4" w:tplc="04160019" w:tentative="1">
+      <w:start w:val="1"/>
+      <w:numFmt w:val="lowerLetter"/>
+      <w:lvlText w:val="%5."/>
+      <w:lvlJc w:val="left"/>
+      <w:pPr>
+        <w:ind w:left="3948" w:hanging="360"/>
+      </w:pPr>
+    </w:lvl>
+    <w:lvl w:ilvl="5" w:tplc="0416001B" w:tentative="1">
+      <w:start w:val="1"/>
+      <w:numFmt w:val="lowerRoman"/>
+      <w:lvlText w:val="%6."/>
+      <w:lvlJc w:val="right"/>
+      <w:pPr>
+        <w:ind w:left="4668" w:hanging="180"/>
+      </w:pPr>
+    </w:lvl>
+    <w:lvl w:ilvl="6" w:tplc="0416000F" w:tentative="1">
+      <w:start w:val="1"/>
+      <w:numFmt w:val="decimal"/>
+      <w:lvlText w:val="%7."/>
+      <w:lvlJc w:val="left"/>
+      <w:pPr>
+        <w:ind w:left="5388" w:hanging="360"/>
+      </w:pPr>
+    </w:lvl>
+    <w:lvl w:ilvl="7" w:tplc="04160019" w:tentative="1">
+      <w:start w:val="1"/>
+      <w:numFmt w:val="lowerLetter"/>
+      <w:lvlText w:val="%8."/>
+      <w:lvlJc w:val="left"/>
+      <w:pPr>
+        <w:ind w:left="6108" w:hanging="360"/>
+      </w:pPr>
+    </w:lvl>
+    <w:lvl w:ilvl="8" w:tplc="0416001B" w:tentative="1">
+      <w:start w:val="1"/>
+      <w:numFmt w:val="lowerRoman"/>
+      <w:lvlText w:val="%9."/>
+      <w:lvlJc w:val="right"/>
+      <w:pPr>
+        <w:ind w:left="6828" w:hanging="180"/>
+      </w:pPr>
+    </w:lvl>
+  </w:abstractNum>
+  <w:abstractNum w:abstractNumId="14" w15:restartNumberingAfterBreak="0">
     <w:nsid w:val="59FB3C4B"/>
     <w:multiLevelType w:val="hybridMultilevel"/>
     <w:tmpl w:val="7DD60EC8"/>
@@ -4593,7 +4939,7 @@
       </w:rPr>
     </w:lvl>
   </w:abstractNum>
-  <w:abstractNum w:abstractNumId="13" w15:restartNumberingAfterBreak="0">
+  <w:abstractNum w:abstractNumId="15" w15:restartNumberingAfterBreak="0">
     <w:nsid w:val="64A14EBD"/>
     <w:multiLevelType w:val="hybridMultilevel"/>
     <w:tmpl w:val="D3F611C2"/>
@@ -4706,7 +5052,7 @@
       </w:rPr>
     </w:lvl>
   </w:abstractNum>
-  <w:abstractNum w:abstractNumId="14" w15:restartNumberingAfterBreak="0">
+  <w:abstractNum w:abstractNumId="16" w15:restartNumberingAfterBreak="0">
     <w:nsid w:val="7BC745AD"/>
     <w:multiLevelType w:val="hybridMultilevel"/>
     <w:tmpl w:val="A41435A0"/>
@@ -4851,48 +5197,54 @@
     <w:abstractNumId w:val="0"/>
   </w:num>
   <w:num w:numId="2">
-    <w:abstractNumId w:val="5"/>
+    <w:abstractNumId w:val="6"/>
   </w:num>
   <w:num w:numId="3">
-    <w:abstractNumId w:val="5"/>
+    <w:abstractNumId w:val="6"/>
   </w:num>
   <w:num w:numId="4">
-    <w:abstractNumId w:val="6"/>
+    <w:abstractNumId w:val="7"/>
   </w:num>
   <w:num w:numId="5">
     <w:abstractNumId w:val="2"/>
   </w:num>
   <w:num w:numId="6">
-    <w:abstractNumId w:val="13"/>
+    <w:abstractNumId w:val="15"/>
   </w:num>
   <w:num w:numId="7">
-    <w:abstractNumId w:val="11"/>
+    <w:abstractNumId w:val="12"/>
   </w:num>
   <w:num w:numId="8">
     <w:abstractNumId w:val="1"/>
   </w:num>
   <w:num w:numId="9">
+    <w:abstractNumId w:val="10"/>
+  </w:num>
+  <w:num w:numId="10">
+    <w:abstractNumId w:val="8"/>
+  </w:num>
+  <w:num w:numId="11">
+    <w:abstractNumId w:val="16"/>
+  </w:num>
+  <w:num w:numId="12">
+    <w:abstractNumId w:val="5"/>
+  </w:num>
+  <w:num w:numId="13">
+    <w:abstractNumId w:val="14"/>
+  </w:num>
+  <w:num w:numId="14">
+    <w:abstractNumId w:val="11"/>
+  </w:num>
+  <w:num w:numId="15">
     <w:abstractNumId w:val="9"/>
   </w:num>
-  <w:num w:numId="10">
-    <w:abstractNumId w:val="7"/>
-  </w:num>
-  <w:num w:numId="11">
-    <w:abstractNumId w:val="14"/>
-  </w:num>
-  <w:num w:numId="12">
+  <w:num w:numId="16">
     <w:abstractNumId w:val="4"/>
   </w:num>
-  <w:num w:numId="13">
-    <w:abstractNumId w:val="12"/>
+  <w:num w:numId="17">
+    <w:abstractNumId w:val="13"/>
   </w:num>
-  <w:num w:numId="14">
-    <w:abstractNumId w:val="10"/>
-  </w:num>
-  <w:num w:numId="15">
-    <w:abstractNumId w:val="8"/>
-  </w:num>
-  <w:num w:numId="16">
+  <w:num w:numId="18">
     <w:abstractNumId w:val="3"/>
   </w:num>
 </w:numbering>
@@ -5931,7 +6283,7 @@
 </file>
 
 <file path=customXml/itemProps1.xml><?xml version="1.0" encoding="utf-8"?>
-<ds:datastoreItem xmlns:ds="http://schemas.openxmlformats.org/officeDocument/2006/customXml" ds:itemID="{78AB321B-1D3E-4149-AA08-84F070FD1B0A}">
+<ds:datastoreItem xmlns:ds="http://schemas.openxmlformats.org/officeDocument/2006/customXml" ds:itemID="{75B2713D-DBE9-4C06-90B2-3F193F9C41A7}">
   <ds:schemaRefs>
     <ds:schemaRef ds:uri="http://schemas.openxmlformats.org/officeDocument/2006/bibliography"/>
   </ds:schemaRefs>

</xml_diff>

<commit_message>
Atulaização 008 - fluxo alternativo A1
</commit_message>
<xml_diff>
--- a/Modelo de Caso de Uso (MCU)/Descrição/ECU_008_Consultar_Livros.docx
+++ b/Modelo de Caso de Uso (MCU)/Descrição/ECU_008_Consultar_Livros.docx
@@ -2539,7 +2539,28 @@
       </w:pPr>
       <w:r>
         <w:lastRenderedPageBreak/>
-        <w:t xml:space="preserve">O sistema mostrara a opção de &lt;&lt;Fazer reserva&gt;&gt;, para </w:t>
+        <w:t xml:space="preserve">O sistema mostrara </w:t>
+      </w:r>
+      <w:r>
+        <w:t xml:space="preserve">à </w:t>
+      </w:r>
+      <w:r>
+        <w:rPr>
+          <w:b/>
+        </w:rPr>
+        <w:t>MSG28</w:t>
+      </w:r>
+      <w:r>
+        <w:rPr>
+          <w:b/>
+        </w:rPr>
+        <w:t xml:space="preserve">, </w:t>
+      </w:r>
+      <w:r>
+        <w:t xml:space="preserve">e a </w:t>
+      </w:r>
+      <w:r>
+        <w:t xml:space="preserve">opção de &lt;&lt;Fazer reserva&gt;&gt;, para </w:t>
       </w:r>
       <w:r>
         <w:t>realizar a ação</w:t>
@@ -2548,10 +2569,12 @@
         <w:t xml:space="preserve"> </w:t>
       </w:r>
       <w:r>
-        <w:t xml:space="preserve">de </w:t>
-      </w:r>
-      <w:r>
-        <w:t>que aquele livro seja reservado ao estar disponível novamente.</w:t>
+        <w:t xml:space="preserve">para que </w:t>
+      </w:r>
+      <w:bookmarkStart w:id="6" w:name="_GoBack"/>
+      <w:bookmarkEnd w:id="6"/>
+      <w:r>
+        <w:t>aquele livro seja reservado ao estar disponível novamente.</w:t>
       </w:r>
     </w:p>
     <w:p>
@@ -2633,22 +2656,22 @@
           <w:numId w:val="2"/>
         </w:numPr>
       </w:pPr>
-      <w:bookmarkStart w:id="6" w:name="_Toc479179158"/>
+      <w:bookmarkStart w:id="7" w:name="_Toc479179158"/>
       <w:r>
         <w:t>FLUXO DE EXCEÇÃO</w:t>
       </w:r>
-      <w:bookmarkEnd w:id="6"/>
+      <w:bookmarkEnd w:id="7"/>
     </w:p>
     <w:p>
       <w:pPr>
         <w:pStyle w:val="Ttulo3"/>
         <w:ind w:left="708"/>
       </w:pPr>
-      <w:bookmarkStart w:id="7" w:name="_Toc479179159"/>
+      <w:bookmarkStart w:id="8" w:name="_Toc479179159"/>
       <w:r>
         <w:t>E1. Livro não encontrado no acervo</w:t>
       </w:r>
-      <w:bookmarkEnd w:id="7"/>
+      <w:bookmarkEnd w:id="8"/>
     </w:p>
     <w:p>
       <w:pPr>
@@ -2701,11 +2724,11 @@
       <w:pPr>
         <w:pStyle w:val="Ttulo1"/>
       </w:pPr>
-      <w:bookmarkStart w:id="8" w:name="_Toc479179160"/>
+      <w:bookmarkStart w:id="9" w:name="_Toc479179160"/>
       <w:r>
         <w:t>PÓS-CONDIÇÕES</w:t>
       </w:r>
-      <w:bookmarkEnd w:id="8"/>
+      <w:bookmarkEnd w:id="9"/>
     </w:p>
     <w:p/>
     <w:p>
@@ -2736,15 +2759,15 @@
       <w:pPr>
         <w:pStyle w:val="Ttulo1"/>
       </w:pPr>
-      <w:bookmarkStart w:id="9" w:name="_Toc479064725"/>
-      <w:bookmarkStart w:id="10" w:name="_Toc479068347"/>
-      <w:bookmarkStart w:id="11" w:name="_Toc479179161"/>
+      <w:bookmarkStart w:id="10" w:name="_Toc479064725"/>
+      <w:bookmarkStart w:id="11" w:name="_Toc479068347"/>
+      <w:bookmarkStart w:id="12" w:name="_Toc479179161"/>
       <w:r>
         <w:t>PONTOS DE INCLUSÃO</w:t>
       </w:r>
-      <w:bookmarkEnd w:id="9"/>
       <w:bookmarkEnd w:id="10"/>
       <w:bookmarkEnd w:id="11"/>
+      <w:bookmarkEnd w:id="12"/>
     </w:p>
     <w:p>
       <w:pPr>
@@ -2766,15 +2789,15 @@
       <w:pPr>
         <w:pStyle w:val="Ttulo1"/>
       </w:pPr>
-      <w:bookmarkStart w:id="12" w:name="_Toc479064726"/>
-      <w:bookmarkStart w:id="13" w:name="_Toc479068348"/>
-      <w:bookmarkStart w:id="14" w:name="_Toc479179162"/>
+      <w:bookmarkStart w:id="13" w:name="_Toc479064726"/>
+      <w:bookmarkStart w:id="14" w:name="_Toc479068348"/>
+      <w:bookmarkStart w:id="15" w:name="_Toc479179162"/>
       <w:r>
         <w:t>PONTOS DE EXTENSÃO</w:t>
       </w:r>
-      <w:bookmarkEnd w:id="12"/>
       <w:bookmarkEnd w:id="13"/>
       <w:bookmarkEnd w:id="14"/>
+      <w:bookmarkEnd w:id="15"/>
     </w:p>
     <w:p>
       <w:pPr>
@@ -2802,14 +2825,14 @@
       <w:pPr>
         <w:pStyle w:val="Ttulo1"/>
       </w:pPr>
-      <w:bookmarkStart w:id="15" w:name="_Toc479179163"/>
+      <w:bookmarkStart w:id="16" w:name="_Toc479179163"/>
       <w:r>
         <w:rPr>
           <w:lang w:eastAsia="ar-SA"/>
         </w:rPr>
         <w:t>P</w:t>
       </w:r>
-      <w:bookmarkEnd w:id="15"/>
+      <w:bookmarkEnd w:id="16"/>
       <w:r>
         <w:rPr>
           <w:lang w:eastAsia="ar-SA"/>
@@ -2832,8 +2855,6 @@
         </w:rPr>
         <w:t>Em breve</w:t>
       </w:r>
-      <w:bookmarkStart w:id="16" w:name="_GoBack"/>
-      <w:bookmarkEnd w:id="16"/>
     </w:p>
     <w:p>
       <w:pPr>
@@ -6283,7 +6304,7 @@
 </file>
 
 <file path=customXml/itemProps1.xml><?xml version="1.0" encoding="utf-8"?>
-<ds:datastoreItem xmlns:ds="http://schemas.openxmlformats.org/officeDocument/2006/customXml" ds:itemID="{75B2713D-DBE9-4C06-90B2-3F193F9C41A7}">
+<ds:datastoreItem xmlns:ds="http://schemas.openxmlformats.org/officeDocument/2006/customXml" ds:itemID="{5EB6C73F-5A72-4085-9E48-A23BDF11E0DE}">
   <ds:schemaRefs>
     <ds:schemaRef ds:uri="http://schemas.openxmlformats.org/officeDocument/2006/bibliography"/>
   </ds:schemaRefs>

</xml_diff>

<commit_message>
008 - Removido protótipos
</commit_message>
<xml_diff>
--- a/Modelo de Caso de Uso (MCU)/Descrição/ECU_008_Consultar_Livros.docx
+++ b/Modelo de Caso de Uso (MCU)/Descrição/ECU_008_Consultar_Livros.docx
@@ -2571,8 +2571,6 @@
       <w:r>
         <w:t xml:space="preserve">para que </w:t>
       </w:r>
-      <w:bookmarkStart w:id="6" w:name="_GoBack"/>
-      <w:bookmarkEnd w:id="6"/>
       <w:r>
         <w:t>aquele livro seja reservado ao estar disponível novamente.</w:t>
       </w:r>
@@ -2656,22 +2654,22 @@
           <w:numId w:val="2"/>
         </w:numPr>
       </w:pPr>
-      <w:bookmarkStart w:id="7" w:name="_Toc479179158"/>
+      <w:bookmarkStart w:id="6" w:name="_Toc479179158"/>
       <w:r>
         <w:t>FLUXO DE EXCEÇÃO</w:t>
       </w:r>
-      <w:bookmarkEnd w:id="7"/>
+      <w:bookmarkEnd w:id="6"/>
     </w:p>
     <w:p>
       <w:pPr>
         <w:pStyle w:val="Ttulo3"/>
         <w:ind w:left="708"/>
       </w:pPr>
-      <w:bookmarkStart w:id="8" w:name="_Toc479179159"/>
+      <w:bookmarkStart w:id="7" w:name="_Toc479179159"/>
       <w:r>
         <w:t>E1. Livro não encontrado no acervo</w:t>
       </w:r>
-      <w:bookmarkEnd w:id="8"/>
+      <w:bookmarkEnd w:id="7"/>
     </w:p>
     <w:p>
       <w:pPr>
@@ -2724,11 +2722,11 @@
       <w:pPr>
         <w:pStyle w:val="Ttulo1"/>
       </w:pPr>
-      <w:bookmarkStart w:id="9" w:name="_Toc479179160"/>
+      <w:bookmarkStart w:id="8" w:name="_Toc479179160"/>
       <w:r>
         <w:t>PÓS-CONDIÇÕES</w:t>
       </w:r>
-      <w:bookmarkEnd w:id="9"/>
+      <w:bookmarkEnd w:id="8"/>
     </w:p>
     <w:p/>
     <w:p>
@@ -2759,119 +2757,86 @@
       <w:pPr>
         <w:pStyle w:val="Ttulo1"/>
       </w:pPr>
-      <w:bookmarkStart w:id="10" w:name="_Toc479064725"/>
-      <w:bookmarkStart w:id="11" w:name="_Toc479068347"/>
-      <w:bookmarkStart w:id="12" w:name="_Toc479179161"/>
+      <w:bookmarkStart w:id="9" w:name="_Toc479064725"/>
+      <w:bookmarkStart w:id="10" w:name="_Toc479068347"/>
+      <w:bookmarkStart w:id="11" w:name="_Toc479179161"/>
       <w:r>
         <w:t>PONTOS DE INCLUSÃO</w:t>
       </w:r>
+      <w:bookmarkEnd w:id="9"/>
       <w:bookmarkEnd w:id="10"/>
       <w:bookmarkEnd w:id="11"/>
+    </w:p>
+    <w:p>
+      <w:pPr>
+        <w:ind w:firstLine="708"/>
+        <w:rPr>
+          <w:rFonts w:cs="Arial"/>
+          <w:lang w:eastAsia="ar-SA"/>
+        </w:rPr>
+      </w:pPr>
+      <w:r>
+        <w:rPr>
+          <w:rFonts w:cs="Arial"/>
+          <w:lang w:eastAsia="ar-SA"/>
+        </w:rPr>
+        <w:t>Não se aplica.</w:t>
+      </w:r>
+    </w:p>
+    <w:p>
+      <w:pPr>
+        <w:pStyle w:val="Ttulo1"/>
+      </w:pPr>
+      <w:bookmarkStart w:id="12" w:name="_Toc479064726"/>
+      <w:bookmarkStart w:id="13" w:name="_Toc479068348"/>
+      <w:bookmarkStart w:id="14" w:name="_Toc479179162"/>
+      <w:r>
+        <w:t>PONTOS DE EXTENSÃO</w:t>
+      </w:r>
       <w:bookmarkEnd w:id="12"/>
-    </w:p>
-    <w:p>
-      <w:pPr>
-        <w:ind w:firstLine="708"/>
-        <w:rPr>
-          <w:rFonts w:cs="Arial"/>
-          <w:lang w:eastAsia="ar-SA"/>
-        </w:rPr>
-      </w:pPr>
-      <w:r>
-        <w:rPr>
-          <w:rFonts w:cs="Arial"/>
-          <w:lang w:eastAsia="ar-SA"/>
-        </w:rPr>
-        <w:t>Não se aplica.</w:t>
-      </w:r>
-    </w:p>
-    <w:p>
-      <w:pPr>
-        <w:pStyle w:val="Ttulo1"/>
-      </w:pPr>
-      <w:bookmarkStart w:id="13" w:name="_Toc479064726"/>
-      <w:bookmarkStart w:id="14" w:name="_Toc479068348"/>
-      <w:bookmarkStart w:id="15" w:name="_Toc479179162"/>
-      <w:r>
-        <w:t>PONTOS DE EXTENSÃO</w:t>
-      </w:r>
       <w:bookmarkEnd w:id="13"/>
       <w:bookmarkEnd w:id="14"/>
+    </w:p>
+    <w:p>
+      <w:pPr>
+        <w:rPr>
+          <w:rFonts w:cs="Arial"/>
+          <w:lang w:eastAsia="ar-SA"/>
+        </w:rPr>
+      </w:pPr>
+      <w:r>
+        <w:rPr>
+          <w:rFonts w:cs="Arial"/>
+          <w:lang w:eastAsia="ar-SA"/>
+        </w:rPr>
+        <w:t xml:space="preserve">           </w:t>
+      </w:r>
+      <w:r>
+        <w:rPr>
+          <w:rFonts w:cs="Arial"/>
+          <w:lang w:eastAsia="ar-SA"/>
+        </w:rPr>
+        <w:t>Não se aplica.</w:t>
+      </w:r>
+    </w:p>
+    <w:p>
+      <w:pPr>
+        <w:pStyle w:val="Ttulo1"/>
+      </w:pPr>
+      <w:bookmarkStart w:id="15" w:name="_Toc479064727"/>
+      <w:bookmarkStart w:id="16" w:name="_Toc479068349"/>
+      <w:bookmarkStart w:id="17" w:name="_Toc479179164"/>
+      <w:bookmarkStart w:id="18" w:name="_GoBack"/>
+      <w:bookmarkEnd w:id="18"/>
+      <w:r>
+        <w:rPr>
+          <w:lang w:eastAsia="ar-SA"/>
+        </w:rPr>
+        <w:t>REFERÊNCIAS</w:t>
+      </w:r>
       <w:bookmarkEnd w:id="15"/>
-    </w:p>
-    <w:p>
-      <w:pPr>
-        <w:rPr>
-          <w:rFonts w:cs="Arial"/>
-          <w:lang w:eastAsia="ar-SA"/>
-        </w:rPr>
-      </w:pPr>
-      <w:r>
-        <w:rPr>
-          <w:rFonts w:cs="Arial"/>
-          <w:lang w:eastAsia="ar-SA"/>
-        </w:rPr>
-        <w:t xml:space="preserve">           </w:t>
-      </w:r>
-      <w:r>
-        <w:rPr>
-          <w:rFonts w:cs="Arial"/>
-          <w:lang w:eastAsia="ar-SA"/>
-        </w:rPr>
-        <w:t>Não se aplica.</w:t>
-      </w:r>
-    </w:p>
-    <w:p>
-      <w:pPr>
-        <w:pStyle w:val="Ttulo1"/>
-      </w:pPr>
-      <w:bookmarkStart w:id="16" w:name="_Toc479179163"/>
-      <w:r>
-        <w:rPr>
-          <w:lang w:eastAsia="ar-SA"/>
-        </w:rPr>
-        <w:t>P</w:t>
-      </w:r>
       <w:bookmarkEnd w:id="16"/>
-      <w:r>
-        <w:rPr>
-          <w:lang w:eastAsia="ar-SA"/>
-        </w:rPr>
-        <w:t>ROTÓTIPOS</w:t>
-      </w:r>
-    </w:p>
-    <w:p>
-      <w:pPr>
-        <w:ind w:left="720"/>
-        <w:rPr>
-          <w:rFonts w:cs="Arial"/>
-          <w:lang w:eastAsia="ar-SA"/>
-        </w:rPr>
-      </w:pPr>
-      <w:r>
-        <w:rPr>
-          <w:rFonts w:cs="Arial"/>
-          <w:lang w:eastAsia="ar-SA"/>
-        </w:rPr>
-        <w:t>Em breve</w:t>
-      </w:r>
-    </w:p>
-    <w:p>
-      <w:pPr>
-        <w:pStyle w:val="Ttulo1"/>
-      </w:pPr>
-      <w:bookmarkStart w:id="17" w:name="_Toc479064727"/>
-      <w:bookmarkStart w:id="18" w:name="_Toc479068349"/>
-      <w:bookmarkStart w:id="19" w:name="_Toc479179164"/>
-      <w:r>
-        <w:rPr>
-          <w:lang w:eastAsia="ar-SA"/>
-        </w:rPr>
-        <w:t>REFERÊNCIAS</w:t>
-      </w:r>
       <w:bookmarkEnd w:id="17"/>
-      <w:bookmarkEnd w:id="18"/>
-      <w:bookmarkEnd w:id="19"/>
     </w:p>
     <w:p>
       <w:pPr>
@@ -2892,7 +2857,7 @@
           <w:color w:val="000000"/>
         </w:rPr>
       </w:pPr>
-      <w:bookmarkStart w:id="20" w:name="_Ref255385119"/>
+      <w:bookmarkStart w:id="19" w:name="_Ref255385119"/>
       <w:r>
         <w:rPr>
           <w:b/>
@@ -2902,7 +2867,7 @@
         </w:rPr>
         <w:t>Mensagens</w:t>
       </w:r>
-      <w:bookmarkEnd w:id="20"/>
+      <w:bookmarkEnd w:id="19"/>
     </w:p>
     <w:p>
       <w:pPr>
@@ -2959,7 +2924,6 @@
           <w:iCs/>
           <w:noProof w:val="0"/>
         </w:rPr>
-        <w:lastRenderedPageBreak/>
         <w:t>Glossário</w:t>
       </w:r>
     </w:p>
@@ -3043,6 +3007,7 @@
           <w:noProof w:val="0"/>
           <w:color w:val="000000"/>
         </w:rPr>
+        <w:lastRenderedPageBreak/>
         <w:t xml:space="preserve">Regra </w:t>
       </w:r>
       <w:r>
@@ -6304,7 +6269,7 @@
 </file>
 
 <file path=customXml/itemProps1.xml><?xml version="1.0" encoding="utf-8"?>
-<ds:datastoreItem xmlns:ds="http://schemas.openxmlformats.org/officeDocument/2006/customXml" ds:itemID="{5EB6C73F-5A72-4085-9E48-A23BDF11E0DE}">
+<ds:datastoreItem xmlns:ds="http://schemas.openxmlformats.org/officeDocument/2006/customXml" ds:itemID="{4E7B8755-43AD-4E9B-B9F5-6C960356F389}">
   <ds:schemaRefs>
     <ds:schemaRef ds:uri="http://schemas.openxmlformats.org/officeDocument/2006/bibliography"/>
   </ds:schemaRefs>

</xml_diff>

<commit_message>
Atualização do 008 e 010
</commit_message>
<xml_diff>
--- a/Modelo de Caso de Uso (MCU)/Descrição/ECU_008_Consultar_Livros.docx
+++ b/Modelo de Caso de Uso (MCU)/Descrição/ECU_008_Consultar_Livros.docx
@@ -932,7 +932,12 @@
             <w:ind w:left="720"/>
           </w:pPr>
           <w:r>
-            <w:t>Sumário</w:t>
+            <w:t>Sum</w:t>
+          </w:r>
+          <w:bookmarkStart w:id="0" w:name="_GoBack"/>
+          <w:bookmarkEnd w:id="0"/>
+          <w:r>
+            <w:t>ário</w:t>
           </w:r>
         </w:p>
         <w:p>
@@ -958,7 +963,7 @@
           <w:r>
             <w:fldChar w:fldCharType="separate"/>
           </w:r>
-          <w:hyperlink w:anchor="_Toc479179152" w:history="1">
+          <w:hyperlink w:anchor="_Toc479271272" w:history="1">
             <w:r>
               <w:rPr>
                 <w:rStyle w:val="Hyperlink"/>
@@ -1001,7 +1006,7 @@
                 <w:noProof/>
                 <w:webHidden/>
               </w:rPr>
-              <w:instrText xml:space="preserve"> PAGEREF _Toc479179152 \h </w:instrText>
+              <w:instrText xml:space="preserve"> PAGEREF _Toc479271272 \h </w:instrText>
             </w:r>
             <w:r>
               <w:rPr>
@@ -1046,7 +1051,7 @@
               <w:lang w:eastAsia="pt-BR"/>
             </w:rPr>
           </w:pPr>
-          <w:hyperlink w:anchor="_Toc479179153" w:history="1">
+          <w:hyperlink w:anchor="_Toc479271273" w:history="1">
             <w:r>
               <w:rPr>
                 <w:rStyle w:val="Hyperlink"/>
@@ -1089,7 +1094,7 @@
                 <w:noProof/>
                 <w:webHidden/>
               </w:rPr>
-              <w:instrText xml:space="preserve"> PAGEREF _Toc479179153 \h </w:instrText>
+              <w:instrText xml:space="preserve"> PAGEREF _Toc479271273 \h </w:instrText>
             </w:r>
             <w:r>
               <w:rPr>
@@ -1134,7 +1139,7 @@
               <w:lang w:eastAsia="pt-BR"/>
             </w:rPr>
           </w:pPr>
-          <w:hyperlink w:anchor="_Toc479179154" w:history="1">
+          <w:hyperlink w:anchor="_Toc479271274" w:history="1">
             <w:r>
               <w:rPr>
                 <w:rStyle w:val="Hyperlink"/>
@@ -1177,7 +1182,7 @@
                 <w:noProof/>
                 <w:webHidden/>
               </w:rPr>
-              <w:instrText xml:space="preserve"> PAGEREF _Toc479179154 \h </w:instrText>
+              <w:instrText xml:space="preserve"> PAGEREF _Toc479271274 \h </w:instrText>
             </w:r>
             <w:r>
               <w:rPr>
@@ -1222,7 +1227,7 @@
               <w:lang w:eastAsia="pt-BR"/>
             </w:rPr>
           </w:pPr>
-          <w:hyperlink w:anchor="_Toc479179155" w:history="1">
+          <w:hyperlink w:anchor="_Toc479271275" w:history="1">
             <w:r>
               <w:rPr>
                 <w:rStyle w:val="Hyperlink"/>
@@ -1265,7 +1270,7 @@
                 <w:noProof/>
                 <w:webHidden/>
               </w:rPr>
-              <w:instrText xml:space="preserve"> PAGEREF _Toc479179155 \h </w:instrText>
+              <w:instrText xml:space="preserve"> PAGEREF _Toc479271275 \h </w:instrText>
             </w:r>
             <w:r>
               <w:rPr>
@@ -1310,7 +1315,7 @@
               <w:lang w:eastAsia="pt-BR"/>
             </w:rPr>
           </w:pPr>
-          <w:hyperlink w:anchor="_Toc479179156" w:history="1">
+          <w:hyperlink w:anchor="_Toc479271276" w:history="1">
             <w:r>
               <w:rPr>
                 <w:rStyle w:val="Hyperlink"/>
@@ -1353,7 +1358,7 @@
                 <w:noProof/>
                 <w:webHidden/>
               </w:rPr>
-              <w:instrText xml:space="preserve"> PAGEREF _Toc479179156 \h </w:instrText>
+              <w:instrText xml:space="preserve"> PAGEREF _Toc479271276 \h </w:instrText>
             </w:r>
             <w:r>
               <w:rPr>
@@ -1398,7 +1403,7 @@
               <w:lang w:eastAsia="pt-BR"/>
             </w:rPr>
           </w:pPr>
-          <w:hyperlink w:anchor="_Toc479179157" w:history="1">
+          <w:hyperlink w:anchor="_Toc479271277" w:history="1">
             <w:r>
               <w:rPr>
                 <w:rStyle w:val="Hyperlink"/>
@@ -1441,7 +1446,7 @@
                 <w:noProof/>
                 <w:webHidden/>
               </w:rPr>
-              <w:instrText xml:space="preserve"> PAGEREF _Toc479179157 \h </w:instrText>
+              <w:instrText xml:space="preserve"> PAGEREF _Toc479271277 \h </w:instrText>
             </w:r>
             <w:r>
               <w:rPr>
@@ -1486,7 +1491,7 @@
               <w:lang w:eastAsia="pt-BR"/>
             </w:rPr>
           </w:pPr>
-          <w:hyperlink w:anchor="_Toc479179158" w:history="1">
+          <w:hyperlink w:anchor="_Toc479271278" w:history="1">
             <w:r>
               <w:rPr>
                 <w:rStyle w:val="Hyperlink"/>
@@ -1529,7 +1534,7 @@
                 <w:noProof/>
                 <w:webHidden/>
               </w:rPr>
-              <w:instrText xml:space="preserve"> PAGEREF _Toc479179158 \h </w:instrText>
+              <w:instrText xml:space="preserve"> PAGEREF _Toc479271278 \h </w:instrText>
             </w:r>
             <w:r>
               <w:rPr>
@@ -1573,7 +1578,7 @@
               <w:lang w:eastAsia="pt-BR"/>
             </w:rPr>
           </w:pPr>
-          <w:hyperlink w:anchor="_Toc479179159" w:history="1">
+          <w:hyperlink w:anchor="_Toc479271279" w:history="1">
             <w:r>
               <w:rPr>
                 <w:rStyle w:val="Hyperlink"/>
@@ -1600,7 +1605,7 @@
                 <w:noProof/>
                 <w:webHidden/>
               </w:rPr>
-              <w:instrText xml:space="preserve"> PAGEREF _Toc479179159 \h </w:instrText>
+              <w:instrText xml:space="preserve"> PAGEREF _Toc479271279 \h </w:instrText>
             </w:r>
             <w:r>
               <w:rPr>
@@ -1645,7 +1650,7 @@
               <w:lang w:eastAsia="pt-BR"/>
             </w:rPr>
           </w:pPr>
-          <w:hyperlink w:anchor="_Toc479179160" w:history="1">
+          <w:hyperlink w:anchor="_Toc479271280" w:history="1">
             <w:r>
               <w:rPr>
                 <w:rStyle w:val="Hyperlink"/>
@@ -1688,7 +1693,7 @@
                 <w:noProof/>
                 <w:webHidden/>
               </w:rPr>
-              <w:instrText xml:space="preserve"> PAGEREF _Toc479179160 \h </w:instrText>
+              <w:instrText xml:space="preserve"> PAGEREF _Toc479271280 \h </w:instrText>
             </w:r>
             <w:r>
               <w:rPr>
@@ -1733,7 +1738,7 @@
               <w:lang w:eastAsia="pt-BR"/>
             </w:rPr>
           </w:pPr>
-          <w:hyperlink w:anchor="_Toc479179161" w:history="1">
+          <w:hyperlink w:anchor="_Toc479271281" w:history="1">
             <w:r>
               <w:rPr>
                 <w:rStyle w:val="Hyperlink"/>
@@ -1776,7 +1781,7 @@
                 <w:noProof/>
                 <w:webHidden/>
               </w:rPr>
-              <w:instrText xml:space="preserve"> PAGEREF _Toc479179161 \h </w:instrText>
+              <w:instrText xml:space="preserve"> PAGEREF _Toc479271281 \h </w:instrText>
             </w:r>
             <w:r>
               <w:rPr>
@@ -1821,7 +1826,7 @@
               <w:lang w:eastAsia="pt-BR"/>
             </w:rPr>
           </w:pPr>
-          <w:hyperlink w:anchor="_Toc479179162" w:history="1">
+          <w:hyperlink w:anchor="_Toc479271282" w:history="1">
             <w:r>
               <w:rPr>
                 <w:rStyle w:val="Hyperlink"/>
@@ -1864,7 +1869,7 @@
                 <w:noProof/>
                 <w:webHidden/>
               </w:rPr>
-              <w:instrText xml:space="preserve"> PAGEREF _Toc479179162 \h </w:instrText>
+              <w:instrText xml:space="preserve"> PAGEREF _Toc479271282 \h </w:instrText>
             </w:r>
             <w:r>
               <w:rPr>
@@ -1909,7 +1914,7 @@
               <w:lang w:eastAsia="pt-BR"/>
             </w:rPr>
           </w:pPr>
-          <w:hyperlink w:anchor="_Toc479179163" w:history="1">
+          <w:hyperlink w:anchor="_Toc479271283" w:history="1">
             <w:r>
               <w:rPr>
                 <w:rStyle w:val="Hyperlink"/>
@@ -1932,7 +1937,7 @@
                 <w:noProof/>
                 <w:lang w:eastAsia="ar-SA"/>
               </w:rPr>
-              <w:t>Protótipos</w:t>
+              <w:t>REFERÊNCIAS</w:t>
             </w:r>
             <w:r>
               <w:rPr>
@@ -1953,96 +1958,7 @@
                 <w:noProof/>
                 <w:webHidden/>
               </w:rPr>
-              <w:instrText xml:space="preserve"> PAGEREF _Toc479179163 \h </w:instrText>
-            </w:r>
-            <w:r>
-              <w:rPr>
-                <w:noProof/>
-                <w:webHidden/>
-              </w:rPr>
-            </w:r>
-            <w:r>
-              <w:rPr>
-                <w:noProof/>
-                <w:webHidden/>
-              </w:rPr>
-              <w:fldChar w:fldCharType="separate"/>
-            </w:r>
-            <w:r>
-              <w:rPr>
-                <w:noProof/>
-                <w:webHidden/>
-              </w:rPr>
-              <w:t>5</w:t>
-            </w:r>
-            <w:r>
-              <w:rPr>
-                <w:noProof/>
-                <w:webHidden/>
-              </w:rPr>
-              <w:fldChar w:fldCharType="end"/>
-            </w:r>
-          </w:hyperlink>
-        </w:p>
-        <w:p>
-          <w:pPr>
-            <w:pStyle w:val="Sumrio1"/>
-            <w:tabs>
-              <w:tab w:val="left" w:pos="440"/>
-              <w:tab w:val="right" w:leader="dot" w:pos="8494"/>
-            </w:tabs>
-            <w:rPr>
-              <w:rFonts w:asciiTheme="minorHAnsi" w:eastAsiaTheme="minorEastAsia" w:hAnsiTheme="minorHAnsi"/>
-              <w:noProof/>
-              <w:sz w:val="22"/>
-              <w:lang w:eastAsia="pt-BR"/>
-            </w:rPr>
-          </w:pPr>
-          <w:hyperlink w:anchor="_Toc479179164" w:history="1">
-            <w:r>
-              <w:rPr>
-                <w:rStyle w:val="Hyperlink"/>
-                <w:noProof/>
-              </w:rPr>
-              <w:t>9.</w:t>
-            </w:r>
-            <w:r>
-              <w:rPr>
-                <w:rFonts w:asciiTheme="minorHAnsi" w:eastAsiaTheme="minorEastAsia" w:hAnsiTheme="minorHAnsi"/>
-                <w:noProof/>
-                <w:sz w:val="22"/>
-                <w:lang w:eastAsia="pt-BR"/>
-              </w:rPr>
-              <w:tab/>
-            </w:r>
-            <w:r>
-              <w:rPr>
-                <w:rStyle w:val="Hyperlink"/>
-                <w:noProof/>
-                <w:lang w:eastAsia="ar-SA"/>
-              </w:rPr>
-              <w:t>REFERÊNCIAS</w:t>
-            </w:r>
-            <w:r>
-              <w:rPr>
-                <w:noProof/>
-                <w:webHidden/>
-              </w:rPr>
-              <w:tab/>
-            </w:r>
-            <w:r>
-              <w:rPr>
-                <w:noProof/>
-                <w:webHidden/>
-              </w:rPr>
-              <w:fldChar w:fldCharType="begin"/>
-            </w:r>
-            <w:r>
-              <w:rPr>
-                <w:noProof/>
-                <w:webHidden/>
-              </w:rPr>
-              <w:instrText xml:space="preserve"> PAGEREF _Toc479179164 \h </w:instrText>
+              <w:instrText xml:space="preserve"> PAGEREF _Toc479271283 \h </w:instrText>
             </w:r>
             <w:r>
               <w:rPr>
@@ -2237,11 +2153,11 @@
       <w:pPr>
         <w:pStyle w:val="Ttulo1"/>
       </w:pPr>
-      <w:bookmarkStart w:id="0" w:name="_Toc479179152"/>
+      <w:bookmarkStart w:id="1" w:name="_Toc479271272"/>
       <w:r>
         <w:t>OBJETIVO</w:t>
       </w:r>
-      <w:bookmarkEnd w:id="0"/>
+      <w:bookmarkEnd w:id="1"/>
     </w:p>
     <w:p/>
     <w:p>
@@ -2260,11 +2176,11 @@
       <w:pPr>
         <w:pStyle w:val="Ttulo1"/>
       </w:pPr>
-      <w:bookmarkStart w:id="1" w:name="_Toc479179153"/>
+      <w:bookmarkStart w:id="2" w:name="_Toc479271273"/>
       <w:r>
         <w:t>ATORES</w:t>
       </w:r>
-      <w:bookmarkEnd w:id="1"/>
+      <w:bookmarkEnd w:id="2"/>
     </w:p>
     <w:p/>
     <w:p>
@@ -2290,11 +2206,11 @@
       <w:pPr>
         <w:pStyle w:val="Ttulo1"/>
       </w:pPr>
-      <w:bookmarkStart w:id="2" w:name="_Toc479179154"/>
+      <w:bookmarkStart w:id="3" w:name="_Toc479271274"/>
       <w:r>
         <w:t>PRÉ-CONDIÇÕES</w:t>
       </w:r>
-      <w:bookmarkEnd w:id="2"/>
+      <w:bookmarkEnd w:id="3"/>
     </w:p>
     <w:p>
       <w:pPr>
@@ -2313,11 +2229,11 @@
       <w:pPr>
         <w:pStyle w:val="Ttulo1"/>
       </w:pPr>
-      <w:bookmarkStart w:id="3" w:name="_Toc479179155"/>
+      <w:bookmarkStart w:id="4" w:name="_Toc479271275"/>
       <w:r>
         <w:t>FLUXO DE EVENTOS</w:t>
       </w:r>
-      <w:bookmarkEnd w:id="3"/>
+      <w:bookmarkEnd w:id="4"/>
     </w:p>
     <w:p/>
     <w:p>
@@ -2328,11 +2244,11 @@
           <w:numId w:val="2"/>
         </w:numPr>
       </w:pPr>
-      <w:bookmarkStart w:id="4" w:name="_Toc479179156"/>
+      <w:bookmarkStart w:id="5" w:name="_Toc479271276"/>
       <w:r>
         <w:t>FLUXO PRINCIPAL</w:t>
       </w:r>
-      <w:bookmarkEnd w:id="4"/>
+      <w:bookmarkEnd w:id="5"/>
       <w:r>
         <w:t xml:space="preserve"> </w:t>
       </w:r>
@@ -2506,11 +2422,11 @@
           <w:numId w:val="2"/>
         </w:numPr>
       </w:pPr>
-      <w:bookmarkStart w:id="5" w:name="_Toc479179157"/>
+      <w:bookmarkStart w:id="6" w:name="_Toc479271277"/>
       <w:r>
         <w:t>FLUXO ALTERNATIVO</w:t>
       </w:r>
-      <w:bookmarkEnd w:id="5"/>
+      <w:bookmarkEnd w:id="6"/>
     </w:p>
     <w:p>
       <w:r>
@@ -2654,22 +2570,22 @@
           <w:numId w:val="2"/>
         </w:numPr>
       </w:pPr>
-      <w:bookmarkStart w:id="6" w:name="_Toc479179158"/>
+      <w:bookmarkStart w:id="7" w:name="_Toc479271278"/>
       <w:r>
         <w:t>FLUXO DE EXCEÇÃO</w:t>
       </w:r>
-      <w:bookmarkEnd w:id="6"/>
+      <w:bookmarkEnd w:id="7"/>
     </w:p>
     <w:p>
       <w:pPr>
         <w:pStyle w:val="Ttulo3"/>
         <w:ind w:left="708"/>
       </w:pPr>
-      <w:bookmarkStart w:id="7" w:name="_Toc479179159"/>
+      <w:bookmarkStart w:id="8" w:name="_Toc479271279"/>
       <w:r>
         <w:t>E1. Livro não encontrado no acervo</w:t>
       </w:r>
-      <w:bookmarkEnd w:id="7"/>
+      <w:bookmarkEnd w:id="8"/>
     </w:p>
     <w:p>
       <w:pPr>
@@ -2722,11 +2638,11 @@
       <w:pPr>
         <w:pStyle w:val="Ttulo1"/>
       </w:pPr>
-      <w:bookmarkStart w:id="8" w:name="_Toc479179160"/>
+      <w:bookmarkStart w:id="9" w:name="_Toc479271280"/>
       <w:r>
         <w:t>PÓS-CONDIÇÕES</w:t>
       </w:r>
-      <w:bookmarkEnd w:id="8"/>
+      <w:bookmarkEnd w:id="9"/>
     </w:p>
     <w:p/>
     <w:p>
@@ -2757,15 +2673,15 @@
       <w:pPr>
         <w:pStyle w:val="Ttulo1"/>
       </w:pPr>
-      <w:bookmarkStart w:id="9" w:name="_Toc479064725"/>
-      <w:bookmarkStart w:id="10" w:name="_Toc479068347"/>
-      <w:bookmarkStart w:id="11" w:name="_Toc479179161"/>
+      <w:bookmarkStart w:id="10" w:name="_Toc479064725"/>
+      <w:bookmarkStart w:id="11" w:name="_Toc479068347"/>
+      <w:bookmarkStart w:id="12" w:name="_Toc479271281"/>
       <w:r>
         <w:t>PONTOS DE INCLUSÃO</w:t>
       </w:r>
-      <w:bookmarkEnd w:id="9"/>
       <w:bookmarkEnd w:id="10"/>
       <w:bookmarkEnd w:id="11"/>
+      <w:bookmarkEnd w:id="12"/>
     </w:p>
     <w:p>
       <w:pPr>
@@ -2787,15 +2703,15 @@
       <w:pPr>
         <w:pStyle w:val="Ttulo1"/>
       </w:pPr>
-      <w:bookmarkStart w:id="12" w:name="_Toc479064726"/>
-      <w:bookmarkStart w:id="13" w:name="_Toc479068348"/>
-      <w:bookmarkStart w:id="14" w:name="_Toc479179162"/>
+      <w:bookmarkStart w:id="13" w:name="_Toc479064726"/>
+      <w:bookmarkStart w:id="14" w:name="_Toc479068348"/>
+      <w:bookmarkStart w:id="15" w:name="_Toc479271282"/>
       <w:r>
         <w:t>PONTOS DE EXTENSÃO</w:t>
       </w:r>
-      <w:bookmarkEnd w:id="12"/>
       <w:bookmarkEnd w:id="13"/>
       <w:bookmarkEnd w:id="14"/>
+      <w:bookmarkEnd w:id="15"/>
     </w:p>
     <w:p>
       <w:pPr>
@@ -2823,20 +2739,18 @@
       <w:pPr>
         <w:pStyle w:val="Ttulo1"/>
       </w:pPr>
-      <w:bookmarkStart w:id="15" w:name="_Toc479064727"/>
-      <w:bookmarkStart w:id="16" w:name="_Toc479068349"/>
-      <w:bookmarkStart w:id="17" w:name="_Toc479179164"/>
-      <w:bookmarkStart w:id="18" w:name="_GoBack"/>
-      <w:bookmarkEnd w:id="18"/>
+      <w:bookmarkStart w:id="16" w:name="_Toc479064727"/>
+      <w:bookmarkStart w:id="17" w:name="_Toc479068349"/>
+      <w:bookmarkStart w:id="18" w:name="_Toc479271283"/>
       <w:r>
         <w:rPr>
           <w:lang w:eastAsia="ar-SA"/>
         </w:rPr>
         <w:t>REFERÊNCIAS</w:t>
       </w:r>
-      <w:bookmarkEnd w:id="15"/>
       <w:bookmarkEnd w:id="16"/>
       <w:bookmarkEnd w:id="17"/>
+      <w:bookmarkEnd w:id="18"/>
     </w:p>
     <w:p>
       <w:pPr>
@@ -6269,7 +6183,7 @@
 </file>
 
 <file path=customXml/itemProps1.xml><?xml version="1.0" encoding="utf-8"?>
-<ds:datastoreItem xmlns:ds="http://schemas.openxmlformats.org/officeDocument/2006/customXml" ds:itemID="{4E7B8755-43AD-4E9B-B9F5-6C960356F389}">
+<ds:datastoreItem xmlns:ds="http://schemas.openxmlformats.org/officeDocument/2006/customXml" ds:itemID="{F57699BB-7EE3-4B55-8825-D2DC2D7E9CAC}">
   <ds:schemaRefs>
     <ds:schemaRef ds:uri="http://schemas.openxmlformats.org/officeDocument/2006/bibliography"/>
   </ds:schemaRefs>

</xml_diff>